<commit_message>
Adding part of the pathways as promised
</commit_message>
<xml_diff>
--- a/Kapil/Deliverable 1/SRS word final.docx
+++ b/Kapil/Deliverable 1/SRS word final.docx
@@ -1,6 +1,6 @@
 
 <file path=word/document.xml><?xml version="1.0" encoding="utf-8"?>
-<w:document xmlns:wpc="http://schemas.microsoft.com/office/word/2010/wordprocessingCanvas" xmlns:mo="http://schemas.microsoft.com/office/mac/office/2008/main" xmlns:mc="http://schemas.openxmlformats.org/markup-compatibility/2006" xmlns:mv="urn:schemas-microsoft-com:mac:vml" xmlns:o="urn:schemas-microsoft-com:office:office" xmlns:r="http://schemas.openxmlformats.org/officeDocument/2006/relationships" xmlns:m="http://schemas.openxmlformats.org/officeDocument/2006/math" xmlns:v="urn:schemas-microsoft-com:vml" xmlns:wp14="http://schemas.microsoft.com/office/word/2010/wordprocessingDrawing" xmlns:wp="http://schemas.openxmlformats.org/drawingml/2006/wordprocessingDrawing" xmlns:w10="urn:schemas-microsoft-com:office:word" xmlns:w="http://schemas.openxmlformats.org/wordprocessingml/2006/main" xmlns:w14="http://schemas.microsoft.com/office/word/2010/wordml" xmlns:wpg="http://schemas.microsoft.com/office/word/2010/wordprocessingGroup" xmlns:wpi="http://schemas.microsoft.com/office/word/2010/wordprocessingInk" xmlns:wne="http://schemas.microsoft.com/office/word/2006/wordml" xmlns:wps="http://schemas.microsoft.com/office/word/2010/wordprocessingShape" mc:Ignorable="w14 wp14">
+<w:document xmlns:wpc="http://schemas.microsoft.com/office/word/2010/wordprocessingCanvas" xmlns:mc="http://schemas.openxmlformats.org/markup-compatibility/2006" xmlns:o="urn:schemas-microsoft-com:office:office" xmlns:r="http://schemas.openxmlformats.org/officeDocument/2006/relationships" xmlns:m="http://schemas.openxmlformats.org/officeDocument/2006/math" xmlns:v="urn:schemas-microsoft-com:vml" xmlns:wp14="http://schemas.microsoft.com/office/word/2010/wordprocessingDrawing" xmlns:wp="http://schemas.openxmlformats.org/drawingml/2006/wordprocessingDrawing" xmlns:w10="urn:schemas-microsoft-com:office:word" xmlns:w="http://schemas.openxmlformats.org/wordprocessingml/2006/main" xmlns:w14="http://schemas.microsoft.com/office/word/2010/wordml" xmlns:w15="http://schemas.microsoft.com/office/word/2012/wordml" xmlns:wpg="http://schemas.microsoft.com/office/word/2010/wordprocessingGroup" xmlns:wpi="http://schemas.microsoft.com/office/word/2010/wordprocessingInk" xmlns:wne="http://schemas.microsoft.com/office/word/2006/wordml" xmlns:wps="http://schemas.microsoft.com/office/word/2010/wordprocessingShape" mc:Ignorable="w14 w15 wp14">
   <w:body>
     <w:p>
       <w:pPr>
@@ -70,47 +70,45 @@
           <w:sz w:val="32"/>
         </w:rPr>
       </w:pPr>
-      <w:proofErr w:type="spellStart"/>
       <w:r>
         <w:rPr>
           <w:rFonts w:ascii="Helvetica" w:hAnsi="Helvetica"/>
           <w:sz w:val="32"/>
         </w:rPr>
-        <w:t>Kapil</w:t>
+        <w:t>Kapil Haresh Vigneswaren</w:t>
       </w:r>
-      <w:proofErr w:type="spellEnd"/>
-      <w:r>
+    </w:p>
+    <w:p>
+      <w:pPr>
+        <w:jc w:val="center"/>
         <w:rPr>
           <w:rFonts w:ascii="Helvetica" w:hAnsi="Helvetica"/>
           <w:sz w:val="32"/>
         </w:rPr>
-        <w:t xml:space="preserve"> </w:t>
-      </w:r>
-      <w:proofErr w:type="spellStart"/>
+      </w:pPr>
       <w:r>
         <w:rPr>
           <w:rFonts w:ascii="Helvetica" w:hAnsi="Helvetica"/>
           <w:sz w:val="32"/>
         </w:rPr>
-        <w:t>Haresh</w:t>
+        <w:t>Ng Shien Wee</w:t>
       </w:r>
-      <w:proofErr w:type="spellEnd"/>
-      <w:r>
+    </w:p>
+    <w:p>
+      <w:pPr>
+        <w:jc w:val="center"/>
         <w:rPr>
           <w:rFonts w:ascii="Helvetica" w:hAnsi="Helvetica"/>
           <w:sz w:val="32"/>
         </w:rPr>
-        <w:t xml:space="preserve"> </w:t>
-      </w:r>
-      <w:proofErr w:type="spellStart"/>
+      </w:pPr>
       <w:r>
         <w:rPr>
           <w:rFonts w:ascii="Helvetica" w:hAnsi="Helvetica"/>
           <w:sz w:val="32"/>
         </w:rPr>
-        <w:t>Vigneswaren</w:t>
+        <w:t>Yeoh Hui Jia</w:t>
       </w:r>
-      <w:proofErr w:type="spellEnd"/>
     </w:p>
     <w:p>
       <w:pPr>
@@ -125,108 +123,8 @@
           <w:rFonts w:ascii="Helvetica" w:hAnsi="Helvetica"/>
           <w:sz w:val="32"/>
         </w:rPr>
-        <w:t xml:space="preserve">Ng </w:t>
+        <w:t>Dyalan Shanmugarajah</w:t>
       </w:r>
-      <w:proofErr w:type="spellStart"/>
-      <w:r>
-        <w:rPr>
-          <w:rFonts w:ascii="Helvetica" w:hAnsi="Helvetica"/>
-          <w:sz w:val="32"/>
-        </w:rPr>
-        <w:t>Shien</w:t>
-      </w:r>
-      <w:proofErr w:type="spellEnd"/>
-      <w:r>
-        <w:rPr>
-          <w:rFonts w:ascii="Helvetica" w:hAnsi="Helvetica"/>
-          <w:sz w:val="32"/>
-        </w:rPr>
-        <w:t xml:space="preserve"> Wee</w:t>
-      </w:r>
-    </w:p>
-    <w:p>
-      <w:pPr>
-        <w:jc w:val="center"/>
-        <w:rPr>
-          <w:rFonts w:ascii="Helvetica" w:hAnsi="Helvetica"/>
-          <w:sz w:val="32"/>
-        </w:rPr>
-      </w:pPr>
-      <w:proofErr w:type="spellStart"/>
-      <w:r>
-        <w:rPr>
-          <w:rFonts w:ascii="Helvetica" w:hAnsi="Helvetica"/>
-          <w:sz w:val="32"/>
-        </w:rPr>
-        <w:t>Yeoh</w:t>
-      </w:r>
-      <w:proofErr w:type="spellEnd"/>
-      <w:r>
-        <w:rPr>
-          <w:rFonts w:ascii="Helvetica" w:hAnsi="Helvetica"/>
-          <w:sz w:val="32"/>
-        </w:rPr>
-        <w:t xml:space="preserve"> </w:t>
-      </w:r>
-      <w:proofErr w:type="spellStart"/>
-      <w:r>
-        <w:rPr>
-          <w:rFonts w:ascii="Helvetica" w:hAnsi="Helvetica"/>
-          <w:sz w:val="32"/>
-        </w:rPr>
-        <w:t>Hui</w:t>
-      </w:r>
-      <w:proofErr w:type="spellEnd"/>
-      <w:r>
-        <w:rPr>
-          <w:rFonts w:ascii="Helvetica" w:hAnsi="Helvetica"/>
-          <w:sz w:val="32"/>
-        </w:rPr>
-        <w:t xml:space="preserve"> </w:t>
-      </w:r>
-      <w:proofErr w:type="spellStart"/>
-      <w:r>
-        <w:rPr>
-          <w:rFonts w:ascii="Helvetica" w:hAnsi="Helvetica"/>
-          <w:sz w:val="32"/>
-        </w:rPr>
-        <w:t>Jia</w:t>
-      </w:r>
-      <w:proofErr w:type="spellEnd"/>
-    </w:p>
-    <w:p>
-      <w:pPr>
-        <w:jc w:val="center"/>
-        <w:rPr>
-          <w:rFonts w:ascii="Helvetica" w:hAnsi="Helvetica"/>
-          <w:sz w:val="32"/>
-        </w:rPr>
-      </w:pPr>
-      <w:proofErr w:type="spellStart"/>
-      <w:r>
-        <w:rPr>
-          <w:rFonts w:ascii="Helvetica" w:hAnsi="Helvetica"/>
-          <w:sz w:val="32"/>
-        </w:rPr>
-        <w:t>Dyalan</w:t>
-      </w:r>
-      <w:proofErr w:type="spellEnd"/>
-      <w:r>
-        <w:rPr>
-          <w:rFonts w:ascii="Helvetica" w:hAnsi="Helvetica"/>
-          <w:sz w:val="32"/>
-        </w:rPr>
-        <w:t xml:space="preserve"> </w:t>
-      </w:r>
-      <w:proofErr w:type="spellStart"/>
-      <w:r>
-        <w:rPr>
-          <w:rFonts w:ascii="Helvetica" w:hAnsi="Helvetica"/>
-          <w:sz w:val="32"/>
-        </w:rPr>
-        <w:t>Shanmugarajah</w:t>
-      </w:r>
-      <w:proofErr w:type="spellEnd"/>
     </w:p>
     <w:p>
       <w:r>
@@ -296,13 +194,7 @@
         <w:rPr>
           <w:rFonts w:ascii="Helvetica" w:hAnsi="Helvetica"/>
         </w:rPr>
-        <w:t>Scope</w:t>
-      </w:r>
-      <w:r>
-        <w:rPr>
-          <w:rFonts w:ascii="Helvetica" w:hAnsi="Helvetica"/>
-        </w:rPr>
-        <w:t>………………………………………………………………………………</w:t>
+        <w:t>Scope………………………………………………………………………………</w:t>
       </w:r>
       <w:r>
         <w:rPr>
@@ -314,33 +206,21 @@
         <w:rPr>
           <w:rFonts w:ascii="Helvetica" w:hAnsi="Helvetica"/>
         </w:rPr>
-        <w:t>…</w:t>
+        <w:t>…...3</w:t>
       </w:r>
+    </w:p>
+    <w:p>
+      <w:pPr>
+        <w:spacing w:line="360" w:lineRule="auto"/>
+        <w:rPr>
+          <w:rFonts w:ascii="Helvetica" w:hAnsi="Helvetica"/>
+        </w:rPr>
+      </w:pPr>
       <w:r>
         <w:rPr>
           <w:rFonts w:ascii="Helvetica" w:hAnsi="Helvetica"/>
         </w:rPr>
-        <w:t>...3</w:t>
-      </w:r>
-    </w:p>
-    <w:p>
-      <w:pPr>
-        <w:spacing w:line="360" w:lineRule="auto"/>
-        <w:rPr>
-          <w:rFonts w:ascii="Helvetica" w:hAnsi="Helvetica"/>
-        </w:rPr>
-      </w:pPr>
-      <w:r>
-        <w:rPr>
-          <w:rFonts w:ascii="Helvetica" w:hAnsi="Helvetica"/>
-        </w:rPr>
-        <w:t>System Overview</w:t>
-      </w:r>
-      <w:r>
-        <w:rPr>
-          <w:rFonts w:ascii="Helvetica" w:hAnsi="Helvetica"/>
-        </w:rPr>
-        <w:t>……………………………………………………………………………</w:t>
+        <w:t>System Overview……………………………………………………………………………</w:t>
       </w:r>
       <w:r>
         <w:rPr>
@@ -352,33 +232,21 @@
         <w:rPr>
           <w:rFonts w:ascii="Helvetica" w:hAnsi="Helvetica"/>
         </w:rPr>
-        <w:t>…</w:t>
+        <w:t>…4</w:t>
       </w:r>
+    </w:p>
+    <w:p>
+      <w:pPr>
+        <w:spacing w:line="360" w:lineRule="auto"/>
+        <w:rPr>
+          <w:rFonts w:ascii="Helvetica" w:hAnsi="Helvetica"/>
+        </w:rPr>
+      </w:pPr>
       <w:r>
         <w:rPr>
           <w:rFonts w:ascii="Helvetica" w:hAnsi="Helvetica"/>
         </w:rPr>
-        <w:t>4</w:t>
-      </w:r>
-    </w:p>
-    <w:p>
-      <w:pPr>
-        <w:spacing w:line="360" w:lineRule="auto"/>
-        <w:rPr>
-          <w:rFonts w:ascii="Helvetica" w:hAnsi="Helvetica"/>
-        </w:rPr>
-      </w:pPr>
-      <w:r>
-        <w:rPr>
-          <w:rFonts w:ascii="Helvetica" w:hAnsi="Helvetica"/>
-        </w:rPr>
-        <w:t>System Structure</w:t>
-      </w:r>
-      <w:r>
-        <w:rPr>
-          <w:rFonts w:ascii="Helvetica" w:hAnsi="Helvetica"/>
-        </w:rPr>
-        <w:t>……………………………………………………………………………</w:t>
+        <w:t>System Structure……………………………………………………………………………</w:t>
       </w:r>
       <w:r>
         <w:rPr>
@@ -390,39 +258,21 @@
         <w:rPr>
           <w:rFonts w:ascii="Helvetica" w:hAnsi="Helvetica"/>
         </w:rPr>
-        <w:t>…</w:t>
+        <w:t>….6</w:t>
       </w:r>
+    </w:p>
+    <w:p>
+      <w:pPr>
+        <w:spacing w:line="360" w:lineRule="auto"/>
+        <w:rPr>
+          <w:rFonts w:ascii="Helvetica" w:hAnsi="Helvetica"/>
+        </w:rPr>
+      </w:pPr>
       <w:r>
         <w:rPr>
           <w:rFonts w:ascii="Helvetica" w:hAnsi="Helvetica"/>
         </w:rPr>
-        <w:t>.6</w:t>
-      </w:r>
-    </w:p>
-    <w:p>
-      <w:pPr>
-        <w:spacing w:line="360" w:lineRule="auto"/>
-        <w:rPr>
-          <w:rFonts w:ascii="Helvetica" w:hAnsi="Helvetica"/>
-        </w:rPr>
-      </w:pPr>
-      <w:r>
-        <w:rPr>
-          <w:rFonts w:ascii="Helvetica" w:hAnsi="Helvetica"/>
-        </w:rPr>
-        <w:t>Users</w:t>
-      </w:r>
-      <w:r>
-        <w:rPr>
-          <w:rFonts w:ascii="Helvetica" w:hAnsi="Helvetica"/>
-        </w:rPr>
-        <w:t>……………………………………………………………………………………</w:t>
-      </w:r>
-      <w:r>
-        <w:rPr>
-          <w:rFonts w:ascii="Helvetica" w:hAnsi="Helvetica"/>
-        </w:rPr>
-        <w:t>……</w:t>
+        <w:t>Users…………………………………………………………………………………………</w:t>
       </w:r>
       <w:r>
         <w:rPr>
@@ -448,13 +298,7 @@
         <w:rPr>
           <w:rFonts w:ascii="Helvetica" w:hAnsi="Helvetica"/>
         </w:rPr>
-        <w:t>Constraints</w:t>
-      </w:r>
-      <w:r>
-        <w:rPr>
-          <w:rFonts w:ascii="Helvetica" w:hAnsi="Helvetica"/>
-        </w:rPr>
-        <w:t>……………………………………………………………………………………</w:t>
+        <w:t>Constraints……………………………………………………………………………………</w:t>
       </w:r>
       <w:r>
         <w:rPr>
@@ -480,71 +324,35 @@
         <w:rPr>
           <w:rFonts w:ascii="Helvetica" w:hAnsi="Helvetica"/>
         </w:rPr>
-        <w:t>Requirements Summary</w:t>
+        <w:t>Requirements Summary………………………………………………………………………..8</w:t>
       </w:r>
+    </w:p>
+    <w:p>
+      <w:pPr>
+        <w:spacing w:line="360" w:lineRule="auto"/>
+        <w:rPr>
+          <w:rFonts w:ascii="Helvetica" w:hAnsi="Helvetica"/>
+        </w:rPr>
+      </w:pPr>
       <w:r>
         <w:rPr>
           <w:rFonts w:ascii="Helvetica" w:hAnsi="Helvetica"/>
         </w:rPr>
-        <w:t>………………………………………………………………………</w:t>
+        <w:t>Functional Requirements………………………………………………………………………10</w:t>
       </w:r>
+    </w:p>
+    <w:p>
+      <w:pPr>
+        <w:spacing w:line="360" w:lineRule="auto"/>
+        <w:rPr>
+          <w:rFonts w:ascii="Helvetica" w:hAnsi="Helvetica"/>
+        </w:rPr>
+      </w:pPr>
       <w:r>
         <w:rPr>
           <w:rFonts w:ascii="Helvetica" w:hAnsi="Helvetica"/>
         </w:rPr>
-        <w:t>..8</w:t>
-      </w:r>
-    </w:p>
-    <w:p>
-      <w:pPr>
-        <w:spacing w:line="360" w:lineRule="auto"/>
-        <w:rPr>
-          <w:rFonts w:ascii="Helvetica" w:hAnsi="Helvetica"/>
-        </w:rPr>
-      </w:pPr>
-      <w:r>
-        <w:rPr>
-          <w:rFonts w:ascii="Helvetica" w:hAnsi="Helvetica"/>
-        </w:rPr>
-        <w:t>Functional Requirements</w:t>
-      </w:r>
-      <w:r>
-        <w:rPr>
-          <w:rFonts w:ascii="Helvetica" w:hAnsi="Helvetica"/>
-        </w:rPr>
-        <w:t>……………………………………………………………………</w:t>
-      </w:r>
-      <w:r>
-        <w:rPr>
-          <w:rFonts w:ascii="Helvetica" w:hAnsi="Helvetica"/>
-        </w:rPr>
-        <w:t>…10</w:t>
-      </w:r>
-    </w:p>
-    <w:p>
-      <w:pPr>
-        <w:spacing w:line="360" w:lineRule="auto"/>
-        <w:rPr>
-          <w:rFonts w:ascii="Helvetica" w:hAnsi="Helvetica"/>
-        </w:rPr>
-      </w:pPr>
-      <w:r>
-        <w:rPr>
-          <w:rFonts w:ascii="Helvetica" w:hAnsi="Helvetica"/>
-        </w:rPr>
-        <w:t>Non Functional Requirements</w:t>
-      </w:r>
-      <w:r>
-        <w:rPr>
-          <w:rFonts w:ascii="Helvetica" w:hAnsi="Helvetica"/>
-        </w:rPr>
-        <w:t>…………………………………………………………………</w:t>
-      </w:r>
-      <w:r>
-        <w:rPr>
-          <w:rFonts w:ascii="Helvetica" w:hAnsi="Helvetica"/>
-        </w:rPr>
-        <w:t>18</w:t>
+        <w:t>Non Functional Requirements…………………………………………………………………18</w:t>
       </w:r>
     </w:p>
     <w:p>
@@ -552,8 +360,6 @@
         <w:pStyle w:val="Heading1"/>
         <w:jc w:val="center"/>
       </w:pPr>
-      <w:bookmarkStart w:id="0" w:name="_GoBack"/>
-      <w:bookmarkEnd w:id="0"/>
       <w:r>
         <w:br w:type="page"/>
       </w:r>
@@ -618,16 +424,8 @@
         <w:rPr>
           <w:rFonts w:asciiTheme="minorHAnsi" w:hAnsiTheme="minorHAnsi"/>
         </w:rPr>
-        <w:t xml:space="preserve">This document is designed to describe the Car Systems project, to be branded as </w:t>
+        <w:t>This document is designed to describe the Car Systems project, to be branded as Drvr</w:t>
       </w:r>
-      <w:proofErr w:type="spellStart"/>
-      <w:r>
-        <w:rPr>
-          <w:rFonts w:asciiTheme="minorHAnsi" w:hAnsiTheme="minorHAnsi"/>
-        </w:rPr>
-        <w:t>Drvr</w:t>
-      </w:r>
-      <w:proofErr w:type="spellEnd"/>
       <w:r>
         <w:rPr>
           <w:rFonts w:asciiTheme="minorHAnsi" w:hAnsiTheme="minorHAnsi"/>
@@ -685,21 +483,7 @@
         <w:rPr>
           <w:rFonts w:asciiTheme="minorHAnsi" w:hAnsiTheme="minorHAnsi"/>
         </w:rPr>
-        <w:t xml:space="preserve">This document will be providing a general overview of the Car Systems project, addressed as </w:t>
-      </w:r>
-      <w:proofErr w:type="spellStart"/>
-      <w:r>
-        <w:rPr>
-          <w:rFonts w:asciiTheme="minorHAnsi" w:hAnsiTheme="minorHAnsi"/>
-        </w:rPr>
-        <w:t>Drvr</w:t>
-      </w:r>
-      <w:proofErr w:type="spellEnd"/>
-      <w:r>
-        <w:rPr>
-          <w:rFonts w:asciiTheme="minorHAnsi" w:hAnsiTheme="minorHAnsi"/>
-        </w:rPr>
-        <w:t xml:space="preserve"> from this point on. </w:t>
+        <w:t xml:space="preserve">This document will be providing a general overview of the Car Systems project, addressed as Drvr from this point on. </w:t>
       </w:r>
       <w:r>
         <w:rPr>
@@ -790,19 +574,11 @@
           <w:rFonts w:asciiTheme="minorHAnsi" w:hAnsiTheme="minorHAnsi"/>
         </w:rPr>
       </w:pPr>
-      <w:proofErr w:type="spellStart"/>
       <w:r>
         <w:rPr>
           <w:rFonts w:asciiTheme="minorHAnsi" w:hAnsiTheme="minorHAnsi"/>
         </w:rPr>
-        <w:t>Drvr</w:t>
-      </w:r>
-      <w:proofErr w:type="spellEnd"/>
-      <w:r>
-        <w:rPr>
-          <w:rFonts w:asciiTheme="minorHAnsi" w:hAnsiTheme="minorHAnsi"/>
-        </w:rPr>
-        <w:t>, stylized from the word, Driver, has one goal in mind, and that is to teach the user about the various systems available in a car, so that a user has a better understanding on how a car works.</w:t>
+        <w:t>Drvr, stylized from the word, Driver, has one goal in mind, and that is to teach the user about the various systems available in a car, so that a user has a better understanding on how a car works.</w:t>
       </w:r>
     </w:p>
     <w:p>
@@ -858,19 +634,11 @@
           <w:rFonts w:asciiTheme="minorHAnsi" w:hAnsiTheme="minorHAnsi"/>
         </w:rPr>
       </w:pPr>
-      <w:proofErr w:type="spellStart"/>
       <w:r>
         <w:rPr>
           <w:rFonts w:asciiTheme="minorHAnsi" w:hAnsiTheme="minorHAnsi"/>
         </w:rPr>
-        <w:t>Infographic</w:t>
-      </w:r>
-      <w:proofErr w:type="spellEnd"/>
-      <w:r>
-        <w:rPr>
-          <w:rFonts w:asciiTheme="minorHAnsi" w:hAnsiTheme="minorHAnsi"/>
-        </w:rPr>
-        <w:t xml:space="preserve"> section</w:t>
+        <w:t>Infographic section</w:t>
       </w:r>
     </w:p>
     <w:p>
@@ -904,35 +672,7 @@
         <w:rPr>
           <w:rFonts w:asciiTheme="minorHAnsi" w:hAnsiTheme="minorHAnsi"/>
         </w:rPr>
-        <w:t xml:space="preserve"> of the system, where the user is expected to begin their learning experience. As the system is designed for beginners, we expect that the user </w:t>
-      </w:r>
-      <w:proofErr w:type="gramStart"/>
-      <w:r>
-        <w:rPr>
-          <w:rFonts w:asciiTheme="minorHAnsi" w:hAnsiTheme="minorHAnsi"/>
-        </w:rPr>
-        <w:t>has</w:t>
-      </w:r>
-      <w:proofErr w:type="gramEnd"/>
-      <w:r>
-        <w:rPr>
-          <w:rFonts w:asciiTheme="minorHAnsi" w:hAnsiTheme="minorHAnsi"/>
-        </w:rPr>
-        <w:t xml:space="preserve"> no prior knowledge on cars. Due to this, the </w:t>
-      </w:r>
-      <w:proofErr w:type="spellStart"/>
-      <w:r>
-        <w:rPr>
-          <w:rFonts w:asciiTheme="minorHAnsi" w:hAnsiTheme="minorHAnsi"/>
-        </w:rPr>
-        <w:t>infographic</w:t>
-      </w:r>
-      <w:proofErr w:type="spellEnd"/>
-      <w:r>
-        <w:rPr>
-          <w:rFonts w:asciiTheme="minorHAnsi" w:hAnsiTheme="minorHAnsi"/>
-        </w:rPr>
-        <w:t xml:space="preserve"> section will display an image of a car, which allows users to change the view and select on a certain part of the car to know more about it. For example, if the user would like to know what is a sunroof, by clicking on the sunroof in the image of the car, the description of the sunroof would then appear on the side, telling the user how the sunroof of a car works and what is it’s purpose. The main goal for this </w:t>
+        <w:t xml:space="preserve"> of the system, where the user is expected to begin their learning experience. As the system is designed for beginners, we expect that the user has no prior knowledge on cars. Due to this, the infographic section will display an image of a car, which allows users to change the view and select on a certain part of the car to know more about it. For example, if the user would like to know what is a sunroof, by clicking on the sunroof in the image of the car, the description of the sunroof would then appear on the side, telling the user how the sunroof of a car works and what is it’s purpose. The main goal for this </w:t>
       </w:r>
       <w:r>
         <w:rPr>
@@ -1145,21 +885,7 @@
         <w:rPr>
           <w:rFonts w:asciiTheme="minorHAnsi" w:hAnsiTheme="minorHAnsi"/>
         </w:rPr>
-        <w:t xml:space="preserve">ount of time with the </w:t>
-      </w:r>
-      <w:proofErr w:type="spellStart"/>
-      <w:r>
-        <w:rPr>
-          <w:rFonts w:asciiTheme="minorHAnsi" w:hAnsiTheme="minorHAnsi"/>
-        </w:rPr>
-        <w:t>infographics</w:t>
-      </w:r>
-      <w:proofErr w:type="spellEnd"/>
-      <w:r>
-        <w:rPr>
-          <w:rFonts w:asciiTheme="minorHAnsi" w:hAnsiTheme="minorHAnsi"/>
-        </w:rPr>
-        <w:t xml:space="preserve"> and simulation</w:t>
+        <w:t>ount of time with the infographics and simulation</w:t>
       </w:r>
       <w:r>
         <w:rPr>
@@ -1185,7 +911,6 @@
         <w:rPr>
           <w:rFonts w:asciiTheme="minorHAnsi" w:hAnsiTheme="minorHAnsi"/>
         </w:rPr>
-        <w:lastRenderedPageBreak/>
         <w:t xml:space="preserve">The system is designed to be a standalone </w:t>
       </w:r>
       <w:r>
@@ -1211,6 +936,7 @@
         <w:rPr>
           <w:rFonts w:asciiTheme="minorHAnsi" w:hAnsiTheme="minorHAnsi"/>
         </w:rPr>
+        <w:lastRenderedPageBreak/>
         <w:br w:type="page"/>
       </w:r>
     </w:p>
@@ -1313,11 +1039,9 @@
                             <w:pPr>
                               <w:jc w:val="center"/>
                             </w:pPr>
-                            <w:proofErr w:type="spellStart"/>
                             <w:r>
                               <w:t>Drvr</w:t>
                             </w:r>
-                            <w:proofErr w:type="spellEnd"/>
                           </w:p>
                         </w:txbxContent>
                       </wps:txbx>
@@ -1338,18 +1062,16 @@
           </mc:Choice>
           <mc:Fallback>
             <w:pict>
-              <v:rect id="Rectangle 4" o:spid="_x0000_s1026" style="position:absolute;margin-left:45pt;margin-top:2.4pt;width:405pt;height:126pt;z-index:-251651072;visibility:visible;mso-wrap-style:square;mso-width-percent:0;mso-height-percent:0;mso-wrap-distance-left:9pt;mso-wrap-distance-top:0;mso-wrap-distance-right:9pt;mso-wrap-distance-bottom:0;mso-position-horizontal:absolute;mso-position-horizontal-relative:text;mso-position-vertical:absolute;mso-position-vertical-relative:text;mso-width-percent:0;mso-height-percent:0;mso-width-relative:margin;mso-height-relative:margin;v-text-anchor:top" o:gfxdata="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" fillcolor="white [3201]" strokecolor="#6ec038 [3205]" strokeweight="2pt">
+              <v:rect w14:anchorId="51747DDB" id="Rectangle 4" o:spid="_x0000_s1026" style="position:absolute;margin-left:45pt;margin-top:2.4pt;width:405pt;height:126pt;z-index:-251651072;visibility:visible;mso-wrap-style:square;mso-width-percent:0;mso-height-percent:0;mso-wrap-distance-left:9pt;mso-wrap-distance-top:0;mso-wrap-distance-right:9pt;mso-wrap-distance-bottom:0;mso-position-horizontal:absolute;mso-position-horizontal-relative:text;mso-position-vertical:absolute;mso-position-vertical-relative:text;mso-width-percent:0;mso-height-percent:0;mso-width-relative:margin;mso-height-relative:margin;v-text-anchor:top" o:gfxdata="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" fillcolor="white [3201]" strokecolor="#6ec038 [3205]" strokeweight="2pt">
                 <v:textbox>
                   <w:txbxContent>
                     <w:p>
                       <w:pPr>
                         <w:jc w:val="center"/>
                       </w:pPr>
-                      <w:proofErr w:type="spellStart"/>
                       <w:r>
                         <w:t>Drvr</w:t>
                       </w:r>
-                      <w:proofErr w:type="spellEnd"/>
                     </w:p>
                   </w:txbxContent>
                 </v:textbox>
@@ -1436,7 +1158,7 @@
           </mc:Choice>
           <mc:Fallback>
             <w:pict>
-              <v:rect id="Rectangle 3" o:spid="_x0000_s1027" style="position:absolute;margin-left:5in;margin-top:38.4pt;width:68.75pt;height:22.45pt;z-index:251663360;visibility:visible;mso-wrap-style:square;mso-width-percent:0;mso-height-percent:0;mso-wrap-distance-left:9pt;mso-wrap-distance-top:0;mso-wrap-distance-right:9pt;mso-wrap-distance-bottom:0;mso-position-horizontal:absolute;mso-position-horizontal-relative:text;mso-position-vertical:absolute;mso-position-vertical-relative:text;mso-width-percent:0;mso-height-percent:0;mso-width-relative:margin;mso-height-relative:margin;v-text-anchor:top" o:gfxdata="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" fillcolor="white [3201]" strokecolor="#499bc9 [3204]" strokeweight="2pt">
+              <v:rect w14:anchorId="0E15D707" id="Rectangle 3" o:spid="_x0000_s1027" style="position:absolute;margin-left:5in;margin-top:38.4pt;width:68.75pt;height:22.45pt;z-index:251663360;visibility:visible;mso-wrap-style:square;mso-width-percent:0;mso-height-percent:0;mso-wrap-distance-left:9pt;mso-wrap-distance-top:0;mso-wrap-distance-right:9pt;mso-wrap-distance-bottom:0;mso-position-horizontal:absolute;mso-position-horizontal-relative:text;mso-position-vertical:absolute;mso-position-vertical-relative:text;mso-width-percent:0;mso-height-percent:0;mso-width-relative:margin;mso-height-relative:margin;v-text-anchor:top" o:gfxdata="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" fillcolor="white [3201]" strokecolor="#499bc9 [3204]" strokeweight="2pt">
                 <v:textbox>
                   <w:txbxContent>
                     <w:p>
@@ -1510,11 +1232,9 @@
                             <w:pPr>
                               <w:jc w:val="center"/>
                             </w:pPr>
-                            <w:proofErr w:type="spellStart"/>
                             <w:r>
                               <w:t>Infographic</w:t>
                             </w:r>
-                            <w:proofErr w:type="spellEnd"/>
                           </w:p>
                         </w:txbxContent>
                       </wps:txbx>
@@ -1535,18 +1255,16 @@
           </mc:Choice>
           <mc:Fallback>
             <w:pict>
-              <v:rect id="Rectangle 1" o:spid="_x0000_s1028" style="position:absolute;margin-left:1in;margin-top:38.4pt;width:81pt;height:36pt;z-index:251659264;visibility:visible;mso-wrap-style:square;mso-width-percent:0;mso-height-percent:0;mso-wrap-distance-left:9pt;mso-wrap-distance-top:0;mso-wrap-distance-right:9pt;mso-wrap-distance-bottom:0;mso-position-horizontal:absolute;mso-position-horizontal-relative:text;mso-position-vertical:absolute;mso-position-vertical-relative:text;mso-width-percent:0;mso-height-percent:0;mso-width-relative:margin;mso-height-relative:margin;v-text-anchor:top" o:gfxdata="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" fillcolor="white [3201]" strokecolor="#499bc9 [3204]" strokeweight="2pt">
+              <v:rect w14:anchorId="59C4A858" id="Rectangle 1" o:spid="_x0000_s1028" style="position:absolute;margin-left:1in;margin-top:38.4pt;width:81pt;height:36pt;z-index:251659264;visibility:visible;mso-wrap-style:square;mso-width-percent:0;mso-height-percent:0;mso-wrap-distance-left:9pt;mso-wrap-distance-top:0;mso-wrap-distance-right:9pt;mso-wrap-distance-bottom:0;mso-position-horizontal:absolute;mso-position-horizontal-relative:text;mso-position-vertical:absolute;mso-position-vertical-relative:text;mso-width-percent:0;mso-height-percent:0;mso-width-relative:margin;mso-height-relative:margin;v-text-anchor:top" o:gfxdata="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" fillcolor="white [3201]" strokecolor="#499bc9 [3204]" strokeweight="2pt">
                 <v:textbox>
                   <w:txbxContent>
                     <w:p>
                       <w:pPr>
                         <w:jc w:val="center"/>
                       </w:pPr>
-                      <w:proofErr w:type="spellStart"/>
                       <w:r>
                         <w:t>Infographic</w:t>
                       </w:r>
-                      <w:proofErr w:type="spellEnd"/>
                     </w:p>
                   </w:txbxContent>
                 </v:textbox>
@@ -1642,7 +1360,7 @@
           </mc:Choice>
           <mc:Fallback>
             <w:pict>
-              <v:rect id="Rectangle 2" o:spid="_x0000_s1029" style="position:absolute;margin-left:180pt;margin-top:15.6pt;width:63pt;height:27pt;z-index:251661312;visibility:visible;mso-wrap-style:square;mso-width-percent:0;mso-height-percent:0;mso-wrap-distance-left:9pt;mso-wrap-distance-top:0;mso-wrap-distance-right:9pt;mso-wrap-distance-bottom:0;mso-position-horizontal:absolute;mso-position-horizontal-relative:text;mso-position-vertical:absolute;mso-position-vertical-relative:text;mso-width-percent:0;mso-height-percent:0;mso-width-relative:margin;mso-height-relative:margin;v-text-anchor:top" o:gfxdata="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" fillcolor="white [3201]" strokecolor="#499bc9 [3204]" strokeweight="2pt">
+              <v:rect w14:anchorId="0C021120" id="Rectangle 2" o:spid="_x0000_s1029" style="position:absolute;margin-left:180pt;margin-top:15.6pt;width:63pt;height:27pt;z-index:251661312;visibility:visible;mso-wrap-style:square;mso-width-percent:0;mso-height-percent:0;mso-wrap-distance-left:9pt;mso-wrap-distance-top:0;mso-wrap-distance-right:9pt;mso-wrap-distance-bottom:0;mso-position-horizontal:absolute;mso-position-horizontal-relative:text;mso-position-vertical:absolute;mso-position-vertical-relative:text;mso-width-percent:0;mso-height-percent:0;mso-width-relative:margin;mso-height-relative:margin;v-text-anchor:top" o:gfxdata="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" fillcolor="white [3201]" strokecolor="#499bc9 [3204]" strokeweight="2pt">
                 <v:textbox>
                   <w:txbxContent>
                     <w:p>
@@ -1739,7 +1457,7 @@
           </mc:Choice>
           <mc:Fallback>
             <w:pict>
-              <v:line id="Straight Connector 9" o:spid="_x0000_s1026" style="position:absolute;z-index:251669504;visibility:visible;mso-wrap-style:square;mso-width-percent:0;mso-height-percent:0;mso-wrap-distance-left:9pt;mso-wrap-distance-top:0;mso-wrap-distance-right:9pt;mso-wrap-distance-bottom:0;mso-position-horizontal:absolute;mso-position-horizontal-relative:text;mso-position-vertical:absolute;mso-position-vertical-relative:text;mso-width-percent:0;mso-height-percent:0;mso-width-relative:margin;mso-height-relative:margin" from="3in,18pt" to="270pt,54pt" o:gfxdata="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" strokeweight=".5pt">
+              <v:line w14:anchorId="265D3E3A" id="Straight Connector 9" o:spid="_x0000_s1026" style="position:absolute;z-index:251669504;visibility:visible;mso-wrap-style:square;mso-width-percent:0;mso-height-percent:0;mso-wrap-distance-left:9pt;mso-wrap-distance-top:0;mso-wrap-distance-right:9pt;mso-wrap-distance-bottom:0;mso-position-horizontal:absolute;mso-position-horizontal-relative:text;mso-position-vertical:absolute;mso-position-vertical-relative:text;mso-width-percent:0;mso-height-percent:0;mso-width-relative:margin;mso-height-relative:margin" from="3in,18pt" to="270pt,54pt" o:gfxdata="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" strokeweight=".5pt">
                 <v:stroke miterlimit="4" joinstyle="miter"/>
               </v:line>
             </w:pict>
@@ -1836,7 +1554,7 @@
           </mc:Choice>
           <mc:Fallback>
             <w:pict>
-              <v:shapetype id="_x0000_t22" coordsize="21600,21600" o:spt="22" adj="5400" path="m10800,0qx0@1l0@2qy10800,21600,21600@2l21600@1qy10800,0xem0@1qy10800@0,21600@1nfe">
+              <v:shapetype w14:anchorId="3AFAE202" id="_x0000_t22" coordsize="21600,21600" o:spt="22" adj="5400" path="m10800,qx0@1l0@2qy10800,21600,21600@2l21600@1qy10800,xem0@1qy10800@0,21600@1nfe">
                 <v:formulas>
                   <v:f eqn="val #0"/>
                   <v:f eqn="prod #0 1 2"/>
@@ -1848,7 +1566,7 @@
                 </v:handles>
                 <o:complex v:ext="view"/>
               </v:shapetype>
-              <v:shape id="Can 8" o:spid="_x0000_s1030" type="#_x0000_t22" style="position:absolute;margin-left:270pt;margin-top:9pt;width:55.75pt;height:57.75pt;z-index:251667456;visibility:visible;mso-wrap-style:square;mso-width-percent:0;mso-height-percent:0;mso-wrap-distance-left:9pt;mso-wrap-distance-top:0;mso-wrap-distance-right:9pt;mso-wrap-distance-bottom:0;mso-position-horizontal:absolute;mso-position-horizontal-relative:text;mso-position-vertical:absolute;mso-position-vertical-relative:text;mso-width-percent:0;mso-height-percent:0;mso-width-relative:margin;mso-height-relative:margin;v-text-anchor:top" o:gfxdata="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" adj="5213" fillcolor="white [3201]" strokecolor="#499bc9 [3204]" strokeweight="2pt">
+              <v:shape id="Can 8" o:spid="_x0000_s1030" type="#_x0000_t22" style="position:absolute;margin-left:270pt;margin-top:9pt;width:55.75pt;height:57.75pt;z-index:251667456;visibility:visible;mso-wrap-style:square;mso-width-percent:0;mso-height-percent:0;mso-wrap-distance-left:9pt;mso-wrap-distance-top:0;mso-wrap-distance-right:9pt;mso-wrap-distance-bottom:0;mso-position-horizontal:absolute;mso-position-horizontal-relative:text;mso-position-vertical:absolute;mso-position-vertical-relative:text;mso-width-percent:0;mso-height-percent:0;mso-width-relative:margin;mso-height-relative:margin;v-text-anchor:top" o:gfxdata="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" adj="5213" fillcolor="white [3201]" strokecolor="#499bc9 [3204]" strokeweight="2pt">
                 <v:textbox>
                   <w:txbxContent>
                     <w:p>
@@ -1887,35 +1605,7 @@
         <w:rPr>
           <w:rFonts w:asciiTheme="minorHAnsi" w:hAnsiTheme="minorHAnsi"/>
         </w:rPr>
-        <w:t xml:space="preserve">In essence, </w:t>
-      </w:r>
-      <w:proofErr w:type="spellStart"/>
-      <w:r>
-        <w:rPr>
-          <w:rFonts w:asciiTheme="minorHAnsi" w:hAnsiTheme="minorHAnsi"/>
-        </w:rPr>
-        <w:t>Drvr</w:t>
-      </w:r>
-      <w:proofErr w:type="spellEnd"/>
-      <w:r>
-        <w:rPr>
-          <w:rFonts w:asciiTheme="minorHAnsi" w:hAnsiTheme="minorHAnsi"/>
-        </w:rPr>
-        <w:t xml:space="preserve"> is made up of three main components, namely the </w:t>
-      </w:r>
-      <w:proofErr w:type="spellStart"/>
-      <w:r>
-        <w:rPr>
-          <w:rFonts w:asciiTheme="minorHAnsi" w:hAnsiTheme="minorHAnsi"/>
-        </w:rPr>
-        <w:t>Infographic</w:t>
-      </w:r>
-      <w:proofErr w:type="spellEnd"/>
-      <w:r>
-        <w:rPr>
-          <w:rFonts w:asciiTheme="minorHAnsi" w:hAnsiTheme="minorHAnsi"/>
-        </w:rPr>
-        <w:t xml:space="preserve"> component, the quiz component and the simulator component. While there is no dependency between the three </w:t>
+        <w:t xml:space="preserve">In essence, Drvr is made up of three main components, namely the Infographic component, the quiz component and the simulator component. While there is no dependency between the three </w:t>
       </w:r>
       <w:r>
         <w:rPr>
@@ -1929,14 +1619,12 @@
         </w:rPr>
         <w:t xml:space="preserve"> for the system to function (that is the </w:t>
       </w:r>
-      <w:proofErr w:type="spellStart"/>
       <w:r>
         <w:rPr>
           <w:rFonts w:asciiTheme="minorHAnsi" w:hAnsiTheme="minorHAnsi"/>
         </w:rPr>
         <w:t>infographic</w:t>
       </w:r>
-      <w:proofErr w:type="spellEnd"/>
       <w:r>
         <w:rPr>
           <w:rFonts w:asciiTheme="minorHAnsi" w:hAnsiTheme="minorHAnsi"/>
@@ -2019,19 +1707,11 @@
           <w:rFonts w:asciiTheme="minorHAnsi" w:hAnsiTheme="minorHAnsi"/>
         </w:rPr>
       </w:pPr>
-      <w:proofErr w:type="spellStart"/>
       <w:r>
         <w:rPr>
           <w:rFonts w:asciiTheme="minorHAnsi" w:hAnsiTheme="minorHAnsi"/>
         </w:rPr>
-        <w:t>Infographic</w:t>
-      </w:r>
-      <w:proofErr w:type="spellEnd"/>
-      <w:r>
-        <w:rPr>
-          <w:rFonts w:asciiTheme="minorHAnsi" w:hAnsiTheme="minorHAnsi"/>
-        </w:rPr>
-        <w:t xml:space="preserve"> section</w:t>
+        <w:t>Infographic section</w:t>
       </w:r>
     </w:p>
     <w:p>
@@ -2119,14 +1799,7 @@
         <w:rPr>
           <w:rFonts w:asciiTheme="minorHAnsi" w:hAnsiTheme="minorHAnsi"/>
         </w:rPr>
-        <w:t xml:space="preserve"> Besides being able to control the car, the user will be able to view the simulation of how a car works, for example, they would be able to see how an electric drive train works. Again, this demonstration will be multithreaded, such that each component in the drive train (for example) can communicate with the other components in it, like the electric motor can </w:t>
-      </w:r>
-      <w:r>
-        <w:rPr>
-          <w:rFonts w:asciiTheme="minorHAnsi" w:hAnsiTheme="minorHAnsi"/>
-        </w:rPr>
-        <w:lastRenderedPageBreak/>
-        <w:t>send a message regarding it’s power use to the thread that runs the battery so that the battery level can be updated.</w:t>
+        <w:t xml:space="preserve"> Besides being able to control the car, the user will be able to view the simulation of how a car works, for example, they would be able to see how an electric drive train works. Again, this demonstration will be multithreaded, such that each component in the drive train (for example) can communicate with the other components in it, like the electric motor can send a message regarding it’s power use to the thread that runs the battery so that the battery level can be updated.</w:t>
       </w:r>
     </w:p>
     <w:p>
@@ -2173,21 +1846,7 @@
         <w:rPr>
           <w:rFonts w:asciiTheme="minorHAnsi" w:hAnsiTheme="minorHAnsi"/>
         </w:rPr>
-        <w:t xml:space="preserve">For the quiz component, a randomizer should be used to randomly pick out a specified number of questions from a question bank and presented to the user. The user is expected to have used both the simulation and </w:t>
-      </w:r>
-      <w:proofErr w:type="spellStart"/>
-      <w:r>
-        <w:rPr>
-          <w:rFonts w:asciiTheme="minorHAnsi" w:hAnsiTheme="minorHAnsi"/>
-        </w:rPr>
-        <w:t>infographic</w:t>
-      </w:r>
-      <w:proofErr w:type="spellEnd"/>
-      <w:r>
-        <w:rPr>
-          <w:rFonts w:asciiTheme="minorHAnsi" w:hAnsiTheme="minorHAnsi"/>
-        </w:rPr>
-        <w:t xml:space="preserve"> component to be able to answer the questions correctly. There should be some form of tracking of the user progress.</w:t>
+        <w:t>For the quiz component, a randomizer should be used to randomly pick out a specified number of questions from a question bank and presented to the user. The user is expected to have used both the simulation and infographic component to be able to answer the questions correctly. There should be some form of tracking of the user progress.</w:t>
       </w:r>
       <w:r>
         <w:rPr>
@@ -2377,21 +2036,7 @@
         <w:rPr>
           <w:rFonts w:asciiTheme="minorHAnsi" w:hAnsiTheme="minorHAnsi"/>
         </w:rPr>
-        <w:t xml:space="preserve">High - Requirements necessary to </w:t>
-      </w:r>
-      <w:proofErr w:type="spellStart"/>
-      <w:r>
-        <w:rPr>
-          <w:rFonts w:asciiTheme="minorHAnsi" w:hAnsiTheme="minorHAnsi"/>
-        </w:rPr>
-        <w:t>fulfill</w:t>
-      </w:r>
-      <w:proofErr w:type="spellEnd"/>
-      <w:r>
-        <w:rPr>
-          <w:rFonts w:asciiTheme="minorHAnsi" w:hAnsiTheme="minorHAnsi"/>
-        </w:rPr>
-        <w:t xml:space="preserve"> the core functionality of the system. These must be delivered.</w:t>
+        <w:t>High - Requirements necessary to fulfill the core functionality of the system. These must be delivered.</w:t>
       </w:r>
     </w:p>
     <w:p>
@@ -2482,19 +2127,11 @@
           <w:rFonts w:asciiTheme="minorHAnsi" w:eastAsia="Helvetica" w:hAnsiTheme="minorHAnsi" w:cs="Helvetica"/>
         </w:rPr>
       </w:pPr>
-      <w:proofErr w:type="spellStart"/>
       <w:r>
         <w:rPr>
           <w:rFonts w:asciiTheme="minorHAnsi" w:hAnsiTheme="minorHAnsi"/>
         </w:rPr>
-        <w:t>Infographic</w:t>
-      </w:r>
-      <w:proofErr w:type="spellEnd"/>
-      <w:r>
-        <w:rPr>
-          <w:rFonts w:asciiTheme="minorHAnsi" w:hAnsiTheme="minorHAnsi"/>
-        </w:rPr>
-        <w:t xml:space="preserve"> of a car</w:t>
+        <w:t>Infographic of a car</w:t>
       </w:r>
     </w:p>
     <w:tbl>
@@ -2695,23 +2332,7 @@
                 <w:rFonts w:asciiTheme="minorHAnsi" w:hAnsiTheme="minorHAnsi"/>
                 <w:b w:val="0"/>
               </w:rPr>
-              <w:t xml:space="preserve">e to rotate the </w:t>
-            </w:r>
-            <w:proofErr w:type="spellStart"/>
-            <w:r>
-              <w:rPr>
-                <w:rFonts w:asciiTheme="minorHAnsi" w:hAnsiTheme="minorHAnsi"/>
-                <w:b w:val="0"/>
-              </w:rPr>
-              <w:t>infographic</w:t>
-            </w:r>
-            <w:proofErr w:type="spellEnd"/>
-            <w:r>
-              <w:rPr>
-                <w:rFonts w:asciiTheme="minorHAnsi" w:hAnsiTheme="minorHAnsi"/>
-                <w:b w:val="0"/>
-              </w:rPr>
-              <w:t xml:space="preserve"> of a car</w:t>
+              <w:t>e to rotate the infographic of a car</w:t>
             </w:r>
           </w:p>
         </w:tc>
@@ -2829,7 +2450,14 @@
                 <w:rFonts w:asciiTheme="minorHAnsi" w:hAnsiTheme="minorHAnsi"/>
                 <w:b w:val="0"/>
               </w:rPr>
-              <w:t>Link to online video/animations showing the part of the car in action – Medium</w:t>
+              <w:t>Link to online video/animations showing the pa</w:t>
+            </w:r>
+            <w:r>
+              <w:rPr>
+                <w:rFonts w:asciiTheme="minorHAnsi" w:hAnsiTheme="minorHAnsi"/>
+                <w:b w:val="0"/>
+              </w:rPr>
+              <w:t>rt of the car in action</w:t>
             </w:r>
           </w:p>
         </w:tc>
@@ -3805,7 +3433,6 @@
                 <w:rFonts w:asciiTheme="minorHAnsi" w:hAnsiTheme="minorHAnsi"/>
                 <w:b w:val="0"/>
               </w:rPr>
-              <w:lastRenderedPageBreak/>
               <w:t>Questions should be preselected</w:t>
             </w:r>
             <w:r>
@@ -3887,6 +3514,7 @@
                 <w:rFonts w:asciiTheme="minorHAnsi" w:hAnsiTheme="minorHAnsi"/>
                 <w:b w:val="0"/>
               </w:rPr>
+              <w:lastRenderedPageBreak/>
               <w:t>Questions should test user understanding on the car</w:t>
             </w:r>
           </w:p>
@@ -4743,25 +4371,7 @@
           <w:b/>
           <w:bCs/>
         </w:rPr>
-        <w:t xml:space="preserve"> </w:t>
-      </w:r>
-      <w:proofErr w:type="spellStart"/>
-      <w:r>
-        <w:rPr>
-          <w:rFonts w:asciiTheme="minorHAnsi" w:hAnsiTheme="minorHAnsi"/>
-          <w:b/>
-          <w:bCs/>
-        </w:rPr>
-        <w:t>Infographic</w:t>
-      </w:r>
-      <w:proofErr w:type="spellEnd"/>
-      <w:r>
-        <w:rPr>
-          <w:rFonts w:asciiTheme="minorHAnsi" w:hAnsiTheme="minorHAnsi"/>
-          <w:b/>
-          <w:bCs/>
-        </w:rPr>
-        <w:t xml:space="preserve"> of a car</w:t>
+        <w:t xml:space="preserve"> Infographic of a car</w:t>
       </w:r>
     </w:p>
     <w:p>
@@ -4795,21 +4405,7 @@
         <w:rPr>
           <w:rFonts w:asciiTheme="minorHAnsi" w:hAnsiTheme="minorHAnsi"/>
         </w:rPr>
-        <w:t xml:space="preserve"> is the </w:t>
-      </w:r>
-      <w:proofErr w:type="spellStart"/>
-      <w:r>
-        <w:rPr>
-          <w:rFonts w:asciiTheme="minorHAnsi" w:hAnsiTheme="minorHAnsi"/>
-        </w:rPr>
-        <w:t>infographic</w:t>
-      </w:r>
-      <w:proofErr w:type="spellEnd"/>
-      <w:r>
-        <w:rPr>
-          <w:rFonts w:asciiTheme="minorHAnsi" w:hAnsiTheme="minorHAnsi"/>
-        </w:rPr>
-        <w:t xml:space="preserve"> of the car</w:t>
+        <w:t xml:space="preserve"> is the infographic of the car</w:t>
       </w:r>
     </w:p>
     <w:p>
@@ -4922,16 +4518,8 @@
               <w:rPr>
                 <w:b/>
               </w:rPr>
-              <w:t xml:space="preserve">A user is able to choose </w:t>
-            </w:r>
-            <w:proofErr w:type="spellStart"/>
-            <w:r>
-              <w:rPr>
-                <w:b/>
-              </w:rPr>
-              <w:t>infographics</w:t>
-            </w:r>
-            <w:proofErr w:type="spellEnd"/>
+              <w:t>A user is able to choose infographics</w:t>
+            </w:r>
             <w:r>
               <w:rPr>
                 <w:b/>
@@ -5095,21 +4683,7 @@
               <w:rPr>
                 <w:b/>
               </w:rPr>
-              <w:t xml:space="preserve">Requirement: A user is able to rotate the </w:t>
-            </w:r>
-            <w:proofErr w:type="spellStart"/>
-            <w:r>
-              <w:rPr>
-                <w:b/>
-              </w:rPr>
-              <w:t>infographic</w:t>
-            </w:r>
-            <w:proofErr w:type="spellEnd"/>
-            <w:r>
-              <w:rPr>
-                <w:b/>
-              </w:rPr>
-              <w:t xml:space="preserve"> of the car</w:t>
+              <w:t>Requirement: A user is able to rotate the infographic of the car</w:t>
             </w:r>
           </w:p>
         </w:tc>
@@ -5128,15 +4702,7 @@
               <w:t>Description:</w:t>
             </w:r>
             <w:r>
-              <w:t xml:space="preserve"> A user should be able change the perspective of the </w:t>
-            </w:r>
-            <w:proofErr w:type="gramStart"/>
-            <w:r>
-              <w:t>car, that</w:t>
-            </w:r>
-            <w:proofErr w:type="gramEnd"/>
-            <w:r>
-              <w:t xml:space="preserve"> is they should be able to view the rear, side and front of a car. This allows for a user to be able to clearly see the various parts of the car</w:t>
+              <w:t xml:space="preserve"> A user should be able change the perspective of the car, that is they should be able to view the rear, side and front of a car. This allows for a user to be able to clearly see the various parts of the car</w:t>
             </w:r>
           </w:p>
         </w:tc>
@@ -5283,15 +4849,7 @@
               <w:t>Description:</w:t>
             </w:r>
             <w:r>
-              <w:t xml:space="preserve"> By clicking on the name of the part that maps to the car in the </w:t>
-            </w:r>
-            <w:proofErr w:type="spellStart"/>
-            <w:r>
-              <w:t>infographic</w:t>
-            </w:r>
-            <w:proofErr w:type="spellEnd"/>
-            <w:r>
-              <w:t>, a user should be able to get a description of the part</w:t>
+              <w:t xml:space="preserve"> By clicking on the name of the part that maps to the car in the infographic, a user should be able to get a description of the part</w:t>
             </w:r>
           </w:p>
           <w:p/>
@@ -6091,13 +5649,7 @@
               <w:rPr>
                 <w:rFonts w:asciiTheme="minorHAnsi" w:hAnsiTheme="minorHAnsi"/>
               </w:rPr>
-              <w:t xml:space="preserve">Engine </w:t>
-            </w:r>
-            <w:r>
-              <w:rPr>
-                <w:rFonts w:asciiTheme="minorHAnsi" w:hAnsiTheme="minorHAnsi"/>
-              </w:rPr>
-              <w:t>start-up</w:t>
+              <w:t>Low fuel</w:t>
             </w:r>
           </w:p>
           <w:p>
@@ -6115,7 +5667,7 @@
               <w:rPr>
                 <w:rFonts w:asciiTheme="minorHAnsi" w:hAnsiTheme="minorHAnsi"/>
               </w:rPr>
-              <w:t>Acceleration</w:t>
+              <w:t>Normal fuel level</w:t>
             </w:r>
           </w:p>
           <w:p>
@@ -6133,8 +5685,10 @@
               <w:rPr>
                 <w:rFonts w:asciiTheme="minorHAnsi" w:hAnsiTheme="minorHAnsi"/>
               </w:rPr>
-              <w:t>Cruising/Idling</w:t>
-            </w:r>
+              <w:t>Incorrect fuel in tank</w:t>
+            </w:r>
+            <w:bookmarkStart w:id="0" w:name="_GoBack"/>
+            <w:bookmarkEnd w:id="0"/>
           </w:p>
           <w:p>
             <w:r>
@@ -6455,7 +6009,6 @@
               <w:rPr>
                 <w:b/>
               </w:rPr>
-              <w:lastRenderedPageBreak/>
               <w:t>Requirement: Simulate the electrical system in the car</w:t>
             </w:r>
           </w:p>
@@ -6475,7 +6028,11 @@
               <w:t>Description:</w:t>
             </w:r>
             <w:r>
-              <w:t xml:space="preserve"> The user should be able to experience how the electrical systems work in the car. Examples of electrical systems in the car that should be simulated include:</w:t>
+              <w:t xml:space="preserve"> The user should be able to experience how the electrical systems work in the </w:t>
+            </w:r>
+            <w:r>
+              <w:lastRenderedPageBreak/>
+              <w:t>car. Examples of electrical systems in the car that should be simulated include:</w:t>
             </w:r>
           </w:p>
           <w:p>
@@ -6591,6 +6148,7 @@
               <w:rPr>
                 <w:b/>
               </w:rPr>
+              <w:lastRenderedPageBreak/>
               <w:t xml:space="preserve">Requirement Level: </w:t>
             </w:r>
             <w:r>
@@ -6882,15 +6440,7 @@
               <w:t xml:space="preserve"> </w:t>
             </w:r>
             <w:r>
-              <w:t xml:space="preserve">The system should be capable of showing how the brakes work in a car. It should be possible to show the user both how the regular pedal operated </w:t>
-            </w:r>
-            <w:proofErr w:type="gramStart"/>
-            <w:r>
-              <w:t>brakes</w:t>
-            </w:r>
-            <w:proofErr w:type="gramEnd"/>
-            <w:r>
-              <w:t xml:space="preserve"> work and how does the hand brake work.</w:t>
+              <w:t>The system should be capable of showing how the brakes work in a car. It should be possible to show the user both how the regular pedal operated brakes work and how does the hand brake work.</w:t>
             </w:r>
           </w:p>
         </w:tc>
@@ -7272,7 +6822,6 @@
               <w:rPr>
                 <w:b/>
               </w:rPr>
-              <w:lastRenderedPageBreak/>
               <w:t xml:space="preserve">Requirement Level: </w:t>
             </w:r>
             <w:r>
@@ -7380,6 +6929,7 @@
               <w:rPr>
                 <w:b/>
               </w:rPr>
+              <w:lastRenderedPageBreak/>
               <w:t>Requirement: Simulate the difference in driving conditions on fuel consumption</w:t>
             </w:r>
           </w:p>
@@ -7621,15 +7171,7 @@
               <w:t>Description:</w:t>
             </w:r>
             <w:r>
-              <w:t xml:space="preserve"> The system should be able to allow the user to change the layout of the instrument cluster and speedometer to various predefined layouts. This may include different </w:t>
-            </w:r>
-            <w:proofErr w:type="spellStart"/>
-            <w:r>
-              <w:t>coloured</w:t>
-            </w:r>
-            <w:proofErr w:type="spellEnd"/>
-            <w:r>
-              <w:t xml:space="preserve"> clusters, or a completely different layout altogether</w:t>
+              <w:t xml:space="preserve"> The system should be able to allow the user to change the layout of the instrument cluster and speedometer to various predefined layouts. This may include different coloured clusters, or a completely different layout altogether</w:t>
             </w:r>
           </w:p>
         </w:tc>
@@ -9070,7 +8612,11 @@
               <w:t>Requirement Type:</w:t>
             </w:r>
             <w:r>
-              <w:t xml:space="preserve"> Functional</w:t>
+              <w:t xml:space="preserve"> </w:t>
+            </w:r>
+            <w:r>
+              <w:lastRenderedPageBreak/>
+              <w:t>Functional</w:t>
             </w:r>
           </w:p>
         </w:tc>
@@ -9089,6 +8635,7 @@
               <w:rPr>
                 <w:b/>
               </w:rPr>
+              <w:lastRenderedPageBreak/>
               <w:t xml:space="preserve">Use Case #: </w:t>
             </w:r>
             <w:r>
@@ -9116,6 +8663,7 @@
               <w:rPr>
                 <w:b/>
               </w:rPr>
+              <w:lastRenderedPageBreak/>
               <w:t xml:space="preserve">Requirement: The </w:t>
             </w:r>
             <w:r>
@@ -9144,15 +8692,7 @@
               <w:t xml:space="preserve"> </w:t>
             </w:r>
             <w:r>
-              <w:t xml:space="preserve">There should be at least 50 questions preloaded into the system, to allow </w:t>
-            </w:r>
-            <w:proofErr w:type="gramStart"/>
-            <w:r>
-              <w:t>there</w:t>
-            </w:r>
-            <w:proofErr w:type="gramEnd"/>
-            <w:r>
-              <w:t xml:space="preserve"> to be a random choice of questions. The questions should be of varying difficulty and there should be some consideration to ensure that when the questions are chosen, there is a balance of easy and difficult questions</w:t>
+              <w:t>There should be at least 50 questions preloaded into the system, to allow there to be a random choice of questions. The questions should be of varying difficulty and there should be some consideration to ensure that when the questions are chosen, there is a balance of easy and difficult questions</w:t>
             </w:r>
           </w:p>
         </w:tc>
@@ -10264,6 +9804,7 @@
               <w:rPr>
                 <w:b/>
               </w:rPr>
+              <w:lastRenderedPageBreak/>
               <w:t>Requirement #: F4.6</w:t>
             </w:r>
           </w:p>
@@ -10534,15 +10075,7 @@
               <w:t xml:space="preserve"> </w:t>
             </w:r>
             <w:r>
-              <w:t xml:space="preserve">The software should have the ability for the user to connect a USB steering wheel kit (usually comes with a set of pedals) and use this digital steering wheel to be able to control the software. This should be at least for the simulation section, while for the quiz and info </w:t>
-            </w:r>
-            <w:proofErr w:type="gramStart"/>
-            <w:r>
-              <w:t>graphics,</w:t>
-            </w:r>
-            <w:proofErr w:type="gramEnd"/>
-            <w:r>
-              <w:t xml:space="preserve"> the buttons on the steering wheel can be used to control the software</w:t>
+              <w:t>The software should have the ability for the user to connect a USB steering wheel kit (usually comes with a set of pedals) and use this digital steering wheel to be able to control the software. This should be at least for the simulation section, while for the quiz and info graphics, the buttons on the steering wheel can be used to control the software</w:t>
             </w:r>
             <w:r>
               <w:t>.</w:t>
@@ -10874,15 +10407,7 @@
               <w:t xml:space="preserve"> </w:t>
             </w:r>
             <w:r>
-              <w:t xml:space="preserve">In addition to a desktop application, there should be a version of the software that can take advantage of touch screens on tablets. The same functionalities should be available on the tablet edition however the UI has to be </w:t>
-            </w:r>
-            <w:proofErr w:type="gramStart"/>
-            <w:r>
-              <w:t>touch</w:t>
-            </w:r>
-            <w:proofErr w:type="gramEnd"/>
-            <w:r>
-              <w:t xml:space="preserve"> friendly.</w:t>
+              <w:t>In addition to a desktop application, there should be a version of the software that can take advantage of touch screens on tablets. The same functionalities should be available on the tablet edition however the UI has to be touch friendly.</w:t>
             </w:r>
           </w:p>
         </w:tc>
@@ -11109,7 +10634,7 @@
                           </pic:cNvPicPr>
                         </pic:nvPicPr>
                         <pic:blipFill>
-                          <a:blip r:embed="rId9">
+                          <a:blip r:embed="rId8">
                             <a:extLst>
                               <a:ext uri="{28A0092B-C50C-407E-A947-70E740481C1C}">
                                 <a14:useLocalDpi xmlns:a14="http://schemas.microsoft.com/office/drawing/2010/main" val="0"/>
@@ -12077,8 +11602,8 @@
     <w:p/>
     <w:p/>
     <w:sectPr>
-      <w:footerReference w:type="even" r:id="rId10"/>
-      <w:footerReference w:type="default" r:id="rId11"/>
+      <w:footerReference w:type="even" r:id="rId9"/>
+      <w:footerReference w:type="default" r:id="rId10"/>
       <w:pgSz w:w="11906" w:h="16838"/>
       <w:pgMar w:top="1134" w:right="1134" w:bottom="1134" w:left="1134" w:header="709" w:footer="850" w:gutter="0"/>
       <w:cols w:space="720"/>
@@ -12089,7 +11614,7 @@
 </file>
 
 <file path=word/endnotes.xml><?xml version="1.0" encoding="utf-8"?>
-<w:endnotes xmlns:wpc="http://schemas.microsoft.com/office/word/2010/wordprocessingCanvas" xmlns:mo="http://schemas.microsoft.com/office/mac/office/2008/main" xmlns:mc="http://schemas.openxmlformats.org/markup-compatibility/2006" xmlns:mv="urn:schemas-microsoft-com:mac:vml" xmlns:o="urn:schemas-microsoft-com:office:office" xmlns:r="http://schemas.openxmlformats.org/officeDocument/2006/relationships" xmlns:m="http://schemas.openxmlformats.org/officeDocument/2006/math" xmlns:v="urn:schemas-microsoft-com:vml" xmlns:wp14="http://schemas.microsoft.com/office/word/2010/wordprocessingDrawing" xmlns:wp="http://schemas.openxmlformats.org/drawingml/2006/wordprocessingDrawing" xmlns:w10="urn:schemas-microsoft-com:office:word" xmlns:w="http://schemas.openxmlformats.org/wordprocessingml/2006/main" xmlns:w14="http://schemas.microsoft.com/office/word/2010/wordml" xmlns:wpg="http://schemas.microsoft.com/office/word/2010/wordprocessingGroup" xmlns:wpi="http://schemas.microsoft.com/office/word/2010/wordprocessingInk" xmlns:wne="http://schemas.microsoft.com/office/word/2006/wordml" xmlns:wps="http://schemas.microsoft.com/office/word/2010/wordprocessingShape" mc:Ignorable="w14 wp14">
+<w:endnotes xmlns:wpc="http://schemas.microsoft.com/office/word/2010/wordprocessingCanvas" xmlns:mc="http://schemas.openxmlformats.org/markup-compatibility/2006" xmlns:o="urn:schemas-microsoft-com:office:office" xmlns:r="http://schemas.openxmlformats.org/officeDocument/2006/relationships" xmlns:m="http://schemas.openxmlformats.org/officeDocument/2006/math" xmlns:v="urn:schemas-microsoft-com:vml" xmlns:wp14="http://schemas.microsoft.com/office/word/2010/wordprocessingDrawing" xmlns:wp="http://schemas.openxmlformats.org/drawingml/2006/wordprocessingDrawing" xmlns:w10="urn:schemas-microsoft-com:office:word" xmlns:w="http://schemas.openxmlformats.org/wordprocessingml/2006/main" xmlns:w14="http://schemas.microsoft.com/office/word/2010/wordml" xmlns:w15="http://schemas.microsoft.com/office/word/2012/wordml" xmlns:wpg="http://schemas.microsoft.com/office/word/2010/wordprocessingGroup" xmlns:wpi="http://schemas.microsoft.com/office/word/2010/wordprocessingInk" xmlns:wne="http://schemas.microsoft.com/office/word/2006/wordml" xmlns:wps="http://schemas.microsoft.com/office/word/2010/wordprocessingShape" mc:Ignorable="w14 w15 wp14">
   <w:endnote w:type="separator" w:id="-1">
     <w:p>
       <w:r>
@@ -12108,7 +11633,7 @@
 </file>
 
 <file path=word/footer1.xml><?xml version="1.0" encoding="utf-8"?>
-<w:ftr xmlns:wpc="http://schemas.microsoft.com/office/word/2010/wordprocessingCanvas" xmlns:mo="http://schemas.microsoft.com/office/mac/office/2008/main" xmlns:mc="http://schemas.openxmlformats.org/markup-compatibility/2006" xmlns:mv="urn:schemas-microsoft-com:mac:vml" xmlns:o="urn:schemas-microsoft-com:office:office" xmlns:r="http://schemas.openxmlformats.org/officeDocument/2006/relationships" xmlns:m="http://schemas.openxmlformats.org/officeDocument/2006/math" xmlns:v="urn:schemas-microsoft-com:vml" xmlns:wp14="http://schemas.microsoft.com/office/word/2010/wordprocessingDrawing" xmlns:wp="http://schemas.openxmlformats.org/drawingml/2006/wordprocessingDrawing" xmlns:w10="urn:schemas-microsoft-com:office:word" xmlns:w="http://schemas.openxmlformats.org/wordprocessingml/2006/main" xmlns:w14="http://schemas.microsoft.com/office/word/2010/wordml" xmlns:wpg="http://schemas.microsoft.com/office/word/2010/wordprocessingGroup" xmlns:wpi="http://schemas.microsoft.com/office/word/2010/wordprocessingInk" xmlns:wne="http://schemas.microsoft.com/office/word/2006/wordml" xmlns:wps="http://schemas.microsoft.com/office/word/2010/wordprocessingShape" mc:Ignorable="w14 wp14">
+<w:ftr xmlns:wpc="http://schemas.microsoft.com/office/word/2010/wordprocessingCanvas" xmlns:mc="http://schemas.openxmlformats.org/markup-compatibility/2006" xmlns:o="urn:schemas-microsoft-com:office:office" xmlns:r="http://schemas.openxmlformats.org/officeDocument/2006/relationships" xmlns:m="http://schemas.openxmlformats.org/officeDocument/2006/math" xmlns:v="urn:schemas-microsoft-com:vml" xmlns:wp14="http://schemas.microsoft.com/office/word/2010/wordprocessingDrawing" xmlns:wp="http://schemas.openxmlformats.org/drawingml/2006/wordprocessingDrawing" xmlns:w10="urn:schemas-microsoft-com:office:word" xmlns:w="http://schemas.openxmlformats.org/wordprocessingml/2006/main" xmlns:w14="http://schemas.microsoft.com/office/word/2010/wordml" xmlns:w15="http://schemas.microsoft.com/office/word/2012/wordml" xmlns:wpg="http://schemas.microsoft.com/office/word/2010/wordprocessingGroup" xmlns:wpi="http://schemas.microsoft.com/office/word/2010/wordprocessingInk" xmlns:wne="http://schemas.microsoft.com/office/word/2006/wordml" xmlns:wps="http://schemas.microsoft.com/office/word/2010/wordprocessingShape" mc:Ignorable="w14 w15 wp14">
   <w:p>
     <w:pPr>
       <w:pStyle w:val="Footer"/>
@@ -12146,7 +11671,7 @@
 </file>
 
 <file path=word/footer2.xml><?xml version="1.0" encoding="utf-8"?>
-<w:ftr xmlns:wpc="http://schemas.microsoft.com/office/word/2010/wordprocessingCanvas" xmlns:mo="http://schemas.microsoft.com/office/mac/office/2008/main" xmlns:mc="http://schemas.openxmlformats.org/markup-compatibility/2006" xmlns:mv="urn:schemas-microsoft-com:mac:vml" xmlns:o="urn:schemas-microsoft-com:office:office" xmlns:r="http://schemas.openxmlformats.org/officeDocument/2006/relationships" xmlns:m="http://schemas.openxmlformats.org/officeDocument/2006/math" xmlns:v="urn:schemas-microsoft-com:vml" xmlns:wp14="http://schemas.microsoft.com/office/word/2010/wordprocessingDrawing" xmlns:wp="http://schemas.openxmlformats.org/drawingml/2006/wordprocessingDrawing" xmlns:w10="urn:schemas-microsoft-com:office:word" xmlns:w="http://schemas.openxmlformats.org/wordprocessingml/2006/main" xmlns:w14="http://schemas.microsoft.com/office/word/2010/wordml" xmlns:wpg="http://schemas.microsoft.com/office/word/2010/wordprocessingGroup" xmlns:wpi="http://schemas.microsoft.com/office/word/2010/wordprocessingInk" xmlns:wne="http://schemas.microsoft.com/office/word/2006/wordml" xmlns:wps="http://schemas.microsoft.com/office/word/2010/wordprocessingShape" mc:Ignorable="w14 wp14">
+<w:ftr xmlns:wpc="http://schemas.microsoft.com/office/word/2010/wordprocessingCanvas" xmlns:mc="http://schemas.openxmlformats.org/markup-compatibility/2006" xmlns:o="urn:schemas-microsoft-com:office:office" xmlns:r="http://schemas.openxmlformats.org/officeDocument/2006/relationships" xmlns:m="http://schemas.openxmlformats.org/officeDocument/2006/math" xmlns:v="urn:schemas-microsoft-com:vml" xmlns:wp14="http://schemas.microsoft.com/office/word/2010/wordprocessingDrawing" xmlns:wp="http://schemas.openxmlformats.org/drawingml/2006/wordprocessingDrawing" xmlns:w10="urn:schemas-microsoft-com:office:word" xmlns:w="http://schemas.openxmlformats.org/wordprocessingml/2006/main" xmlns:w14="http://schemas.microsoft.com/office/word/2010/wordml" xmlns:w15="http://schemas.microsoft.com/office/word/2012/wordml" xmlns:wpg="http://schemas.microsoft.com/office/word/2010/wordprocessingGroup" xmlns:wpi="http://schemas.microsoft.com/office/word/2010/wordprocessingInk" xmlns:wne="http://schemas.microsoft.com/office/word/2006/wordml" xmlns:wps="http://schemas.microsoft.com/office/word/2010/wordprocessingShape" mc:Ignorable="w14 w15 wp14">
   <w:p>
     <w:pPr>
       <w:pStyle w:val="Footer"/>
@@ -12178,7 +11703,7 @@
         <w:rStyle w:val="PageNumber"/>
         <w:noProof/>
       </w:rPr>
-      <w:t>2</w:t>
+      <w:t>18</w:t>
     </w:r>
     <w:r>
       <w:rPr>
@@ -12197,7 +11722,7 @@
 </file>
 
 <file path=word/footnotes.xml><?xml version="1.0" encoding="utf-8"?>
-<w:footnotes xmlns:wpc="http://schemas.microsoft.com/office/word/2010/wordprocessingCanvas" xmlns:mo="http://schemas.microsoft.com/office/mac/office/2008/main" xmlns:mc="http://schemas.openxmlformats.org/markup-compatibility/2006" xmlns:mv="urn:schemas-microsoft-com:mac:vml" xmlns:o="urn:schemas-microsoft-com:office:office" xmlns:r="http://schemas.openxmlformats.org/officeDocument/2006/relationships" xmlns:m="http://schemas.openxmlformats.org/officeDocument/2006/math" xmlns:v="urn:schemas-microsoft-com:vml" xmlns:wp14="http://schemas.microsoft.com/office/word/2010/wordprocessingDrawing" xmlns:wp="http://schemas.openxmlformats.org/drawingml/2006/wordprocessingDrawing" xmlns:w10="urn:schemas-microsoft-com:office:word" xmlns:w="http://schemas.openxmlformats.org/wordprocessingml/2006/main" xmlns:w14="http://schemas.microsoft.com/office/word/2010/wordml" xmlns:wpg="http://schemas.microsoft.com/office/word/2010/wordprocessingGroup" xmlns:wpi="http://schemas.microsoft.com/office/word/2010/wordprocessingInk" xmlns:wne="http://schemas.microsoft.com/office/word/2006/wordml" xmlns:wps="http://schemas.microsoft.com/office/word/2010/wordprocessingShape" mc:Ignorable="w14 wp14">
+<w:footnotes xmlns:wpc="http://schemas.microsoft.com/office/word/2010/wordprocessingCanvas" xmlns:mc="http://schemas.openxmlformats.org/markup-compatibility/2006" xmlns:o="urn:schemas-microsoft-com:office:office" xmlns:r="http://schemas.openxmlformats.org/officeDocument/2006/relationships" xmlns:m="http://schemas.openxmlformats.org/officeDocument/2006/math" xmlns:v="urn:schemas-microsoft-com:vml" xmlns:wp14="http://schemas.microsoft.com/office/word/2010/wordprocessingDrawing" xmlns:wp="http://schemas.openxmlformats.org/drawingml/2006/wordprocessingDrawing" xmlns:w10="urn:schemas-microsoft-com:office:word" xmlns:w="http://schemas.openxmlformats.org/wordprocessingml/2006/main" xmlns:w14="http://schemas.microsoft.com/office/word/2010/wordml" xmlns:w15="http://schemas.microsoft.com/office/word/2012/wordml" xmlns:wpg="http://schemas.microsoft.com/office/word/2010/wordprocessingGroup" xmlns:wpi="http://schemas.microsoft.com/office/word/2010/wordprocessingInk" xmlns:wne="http://schemas.microsoft.com/office/word/2006/wordml" xmlns:wps="http://schemas.microsoft.com/office/word/2010/wordprocessingShape" mc:Ignorable="w14 w15 wp14">
   <w:footnote w:type="separator" w:id="-1">
     <w:p>
       <w:r>
@@ -12216,7 +11741,7 @@
 </file>
 
 <file path=word/numbering.xml><?xml version="1.0" encoding="utf-8"?>
-<w:numbering xmlns:wpc="http://schemas.microsoft.com/office/word/2010/wordprocessingCanvas" xmlns:mo="http://schemas.microsoft.com/office/mac/office/2008/main" xmlns:mc="http://schemas.openxmlformats.org/markup-compatibility/2006" xmlns:mv="urn:schemas-microsoft-com:mac:vml" xmlns:o="urn:schemas-microsoft-com:office:office" xmlns:r="http://schemas.openxmlformats.org/officeDocument/2006/relationships" xmlns:m="http://schemas.openxmlformats.org/officeDocument/2006/math" xmlns:v="urn:schemas-microsoft-com:vml" xmlns:wp14="http://schemas.microsoft.com/office/word/2010/wordprocessingDrawing" xmlns:wp="http://schemas.openxmlformats.org/drawingml/2006/wordprocessingDrawing" xmlns:w10="urn:schemas-microsoft-com:office:word" xmlns:w="http://schemas.openxmlformats.org/wordprocessingml/2006/main" xmlns:w14="http://schemas.microsoft.com/office/word/2010/wordml" xmlns:wpg="http://schemas.microsoft.com/office/word/2010/wordprocessingGroup" xmlns:wpi="http://schemas.microsoft.com/office/word/2010/wordprocessingInk" xmlns:wne="http://schemas.microsoft.com/office/word/2006/wordml" xmlns:wps="http://schemas.microsoft.com/office/word/2010/wordprocessingShape" mc:Ignorable="w14 wp14">
+<w:numbering xmlns:wpc="http://schemas.microsoft.com/office/word/2010/wordprocessingCanvas" xmlns:mc="http://schemas.openxmlformats.org/markup-compatibility/2006" xmlns:o="urn:schemas-microsoft-com:office:office" xmlns:r="http://schemas.openxmlformats.org/officeDocument/2006/relationships" xmlns:m="http://schemas.openxmlformats.org/officeDocument/2006/math" xmlns:v="urn:schemas-microsoft-com:vml" xmlns:wp14="http://schemas.microsoft.com/office/word/2010/wordprocessingDrawing" xmlns:wp="http://schemas.openxmlformats.org/drawingml/2006/wordprocessingDrawing" xmlns:w10="urn:schemas-microsoft-com:office:word" xmlns:w="http://schemas.openxmlformats.org/wordprocessingml/2006/main" xmlns:w14="http://schemas.microsoft.com/office/word/2010/wordml" xmlns:w15="http://schemas.microsoft.com/office/word/2012/wordml" xmlns:wpg="http://schemas.microsoft.com/office/word/2010/wordprocessingGroup" xmlns:wpi="http://schemas.microsoft.com/office/word/2010/wordprocessingInk" xmlns:wne="http://schemas.microsoft.com/office/word/2006/wordml" xmlns:wps="http://schemas.microsoft.com/office/word/2010/wordprocessingShape" mc:Ignorable="w14 w15 wp14">
   <w:abstractNum w:abstractNumId="0">
     <w:nsid w:val="09204D31"/>
     <w:multiLevelType w:val="hybridMultilevel"/>
@@ -14475,7 +14000,7 @@
 </file>
 
 <file path=word/styles.xml><?xml version="1.0" encoding="utf-8"?>
-<w:styles xmlns:mc="http://schemas.openxmlformats.org/markup-compatibility/2006" xmlns:r="http://schemas.openxmlformats.org/officeDocument/2006/relationships" xmlns:w="http://schemas.openxmlformats.org/wordprocessingml/2006/main" xmlns:w14="http://schemas.microsoft.com/office/word/2010/wordml" mc:Ignorable="w14">
+<w:styles xmlns:mc="http://schemas.openxmlformats.org/markup-compatibility/2006" xmlns:r="http://schemas.openxmlformats.org/officeDocument/2006/relationships" xmlns:w="http://schemas.openxmlformats.org/wordprocessingml/2006/main" xmlns:w14="http://schemas.microsoft.com/office/word/2010/wordml" xmlns:w15="http://schemas.microsoft.com/office/word/2012/wordml" mc:Ignorable="w14 w15">
   <w:docDefaults>
     <w:rPrDefault>
       <w:rPr>
@@ -14497,144 +14022,369 @@
       </w:pPr>
     </w:pPrDefault>
   </w:docDefaults>
-  <w:latentStyles w:defLockedState="0" w:defUIPriority="99" w:defSemiHidden="1" w:defUnhideWhenUsed="1" w:defQFormat="0" w:count="276">
-    <w:lsdException w:name="Normal" w:semiHidden="0" w:uiPriority="0" w:unhideWhenUsed="0" w:qFormat="1"/>
-    <w:lsdException w:name="heading 1" w:semiHidden="0" w:uiPriority="9" w:unhideWhenUsed="0" w:qFormat="1"/>
-    <w:lsdException w:name="heading 2" w:uiPriority="9" w:qFormat="1"/>
-    <w:lsdException w:name="heading 3" w:uiPriority="9" w:qFormat="1"/>
-    <w:lsdException w:name="heading 4" w:uiPriority="9" w:qFormat="1"/>
-    <w:lsdException w:name="heading 5" w:uiPriority="9" w:qFormat="1"/>
-    <w:lsdException w:name="heading 6" w:uiPriority="9" w:qFormat="1"/>
-    <w:lsdException w:name="heading 7" w:uiPriority="9" w:qFormat="1"/>
-    <w:lsdException w:name="heading 8" w:uiPriority="9" w:qFormat="1"/>
-    <w:lsdException w:name="heading 9" w:uiPriority="9" w:qFormat="1"/>
-    <w:lsdException w:name="toc 1" w:uiPriority="39"/>
-    <w:lsdException w:name="toc 2" w:uiPriority="39"/>
-    <w:lsdException w:name="toc 3" w:uiPriority="39"/>
-    <w:lsdException w:name="toc 4" w:uiPriority="39"/>
-    <w:lsdException w:name="toc 5" w:uiPriority="39"/>
-    <w:lsdException w:name="toc 6" w:uiPriority="39"/>
-    <w:lsdException w:name="toc 7" w:uiPriority="39"/>
-    <w:lsdException w:name="toc 8" w:uiPriority="39"/>
-    <w:lsdException w:name="toc 9" w:uiPriority="39"/>
-    <w:lsdException w:name="caption" w:uiPriority="35" w:qFormat="1"/>
-    <w:lsdException w:name="Title" w:semiHidden="0" w:uiPriority="10" w:unhideWhenUsed="0" w:qFormat="1"/>
-    <w:lsdException w:name="Default Paragraph Font" w:uiPriority="1"/>
-    <w:lsdException w:name="Subtitle" w:semiHidden="0" w:uiPriority="11" w:unhideWhenUsed="0" w:qFormat="1"/>
-    <w:lsdException w:name="Strong" w:semiHidden="0" w:uiPriority="22" w:unhideWhenUsed="0" w:qFormat="1"/>
-    <w:lsdException w:name="Emphasis" w:semiHidden="0" w:uiPriority="20" w:unhideWhenUsed="0" w:qFormat="1"/>
-    <w:lsdException w:name="Table Grid" w:semiHidden="0" w:uiPriority="39" w:unhideWhenUsed="0"/>
-    <w:lsdException w:name="Placeholder Text" w:unhideWhenUsed="0"/>
-    <w:lsdException w:name="No Spacing" w:semiHidden="0" w:uiPriority="1" w:unhideWhenUsed="0" w:qFormat="1"/>
-    <w:lsdException w:name="Light Shading" w:semiHidden="0" w:uiPriority="60" w:unhideWhenUsed="0"/>
-    <w:lsdException w:name="Light List" w:semiHidden="0" w:uiPriority="61" w:unhideWhenUsed="0"/>
-    <w:lsdException w:name="Light Grid" w:semiHidden="0" w:uiPriority="62" w:unhideWhenUsed="0"/>
-    <w:lsdException w:name="Medium Shading 1" w:semiHidden="0" w:uiPriority="63" w:unhideWhenUsed="0"/>
-    <w:lsdException w:name="Medium Shading 2" w:semiHidden="0" w:uiPriority="64" w:unhideWhenUsed="0"/>
-    <w:lsdException w:name="Medium List 1" w:semiHidden="0" w:uiPriority="65" w:unhideWhenUsed="0"/>
-    <w:lsdException w:name="Medium List 2" w:semiHidden="0" w:uiPriority="66" w:unhideWhenUsed="0"/>
-    <w:lsdException w:name="Medium Grid 1" w:semiHidden="0" w:uiPriority="67" w:unhideWhenUsed="0"/>
-    <w:lsdException w:name="Medium Grid 2" w:semiHidden="0" w:uiPriority="68" w:unhideWhenUsed="0"/>
-    <w:lsdException w:name="Medium Grid 3" w:semiHidden="0" w:uiPriority="69" w:unhideWhenUsed="0"/>
-    <w:lsdException w:name="Dark List" w:semiHidden="0" w:uiPriority="70" w:unhideWhenUsed="0"/>
-    <w:lsdException w:name="Colorful Shading" w:semiHidden="0" w:uiPriority="71" w:unhideWhenUsed="0"/>
-    <w:lsdException w:name="Colorful List" w:semiHidden="0" w:uiPriority="72" w:unhideWhenUsed="0"/>
-    <w:lsdException w:name="Colorful Grid" w:semiHidden="0" w:uiPriority="73" w:unhideWhenUsed="0"/>
-    <w:lsdException w:name="Light Shading Accent 1" w:semiHidden="0" w:uiPriority="60" w:unhideWhenUsed="0"/>
-    <w:lsdException w:name="Light List Accent 1" w:semiHidden="0" w:uiPriority="61" w:unhideWhenUsed="0"/>
-    <w:lsdException w:name="Light Grid Accent 1" w:semiHidden="0" w:uiPriority="62" w:unhideWhenUsed="0"/>
-    <w:lsdException w:name="Medium Shading 1 Accent 1" w:semiHidden="0" w:uiPriority="63" w:unhideWhenUsed="0"/>
-    <w:lsdException w:name="Medium Shading 2 Accent 1" w:semiHidden="0" w:uiPriority="64" w:unhideWhenUsed="0"/>
-    <w:lsdException w:name="Medium List 1 Accent 1" w:semiHidden="0" w:uiPriority="65" w:unhideWhenUsed="0"/>
-    <w:lsdException w:name="Revision" w:unhideWhenUsed="0"/>
-    <w:lsdException w:name="List Paragraph" w:semiHidden="0" w:uiPriority="34" w:unhideWhenUsed="0" w:qFormat="1"/>
-    <w:lsdException w:name="Quote" w:semiHidden="0" w:uiPriority="29" w:unhideWhenUsed="0" w:qFormat="1"/>
-    <w:lsdException w:name="Intense Quote" w:semiHidden="0" w:uiPriority="30" w:unhideWhenUsed="0" w:qFormat="1"/>
-    <w:lsdException w:name="Medium List 2 Accent 1" w:semiHidden="0" w:uiPriority="66" w:unhideWhenUsed="0"/>
-    <w:lsdException w:name="Medium Grid 1 Accent 1" w:semiHidden="0" w:uiPriority="67" w:unhideWhenUsed="0"/>
-    <w:lsdException w:name="Medium Grid 2 Accent 1" w:semiHidden="0" w:uiPriority="68" w:unhideWhenUsed="0"/>
-    <w:lsdException w:name="Medium Grid 3 Accent 1" w:semiHidden="0" w:uiPriority="69" w:unhideWhenUsed="0"/>
-    <w:lsdException w:name="Dark List Accent 1" w:semiHidden="0" w:uiPriority="70" w:unhideWhenUsed="0"/>
-    <w:lsdException w:name="Colorful Shading Accent 1" w:semiHidden="0" w:uiPriority="71" w:unhideWhenUsed="0"/>
-    <w:lsdException w:name="Colorful List Accent 1" w:semiHidden="0" w:uiPriority="72" w:unhideWhenUsed="0"/>
-    <w:lsdException w:name="Colorful Grid Accent 1" w:semiHidden="0" w:uiPriority="73" w:unhideWhenUsed="0"/>
-    <w:lsdException w:name="Light Shading Accent 2" w:semiHidden="0" w:uiPriority="60" w:unhideWhenUsed="0"/>
-    <w:lsdException w:name="Light List Accent 2" w:semiHidden="0" w:uiPriority="61" w:unhideWhenUsed="0"/>
-    <w:lsdException w:name="Light Grid Accent 2" w:semiHidden="0" w:uiPriority="62" w:unhideWhenUsed="0"/>
-    <w:lsdException w:name="Medium Shading 1 Accent 2" w:semiHidden="0" w:uiPriority="63" w:unhideWhenUsed="0"/>
-    <w:lsdException w:name="Medium Shading 2 Accent 2" w:semiHidden="0" w:uiPriority="64" w:unhideWhenUsed="0"/>
-    <w:lsdException w:name="Medium List 1 Accent 2" w:semiHidden="0" w:uiPriority="65" w:unhideWhenUsed="0"/>
-    <w:lsdException w:name="Medium List 2 Accent 2" w:semiHidden="0" w:uiPriority="66" w:unhideWhenUsed="0"/>
-    <w:lsdException w:name="Medium Grid 1 Accent 2" w:semiHidden="0" w:uiPriority="67" w:unhideWhenUsed="0"/>
-    <w:lsdException w:name="Medium Grid 2 Accent 2" w:semiHidden="0" w:uiPriority="68" w:unhideWhenUsed="0"/>
-    <w:lsdException w:name="Medium Grid 3 Accent 2" w:semiHidden="0" w:uiPriority="69" w:unhideWhenUsed="0"/>
-    <w:lsdException w:name="Dark List Accent 2" w:semiHidden="0" w:uiPriority="70" w:unhideWhenUsed="0"/>
-    <w:lsdException w:name="Colorful Shading Accent 2" w:semiHidden="0" w:uiPriority="71" w:unhideWhenUsed="0"/>
-    <w:lsdException w:name="Colorful List Accent 2" w:semiHidden="0" w:uiPriority="72" w:unhideWhenUsed="0"/>
-    <w:lsdException w:name="Colorful Grid Accent 2" w:semiHidden="0" w:uiPriority="73" w:unhideWhenUsed="0"/>
-    <w:lsdException w:name="Light Shading Accent 3" w:semiHidden="0" w:uiPriority="60" w:unhideWhenUsed="0"/>
-    <w:lsdException w:name="Light List Accent 3" w:semiHidden="0" w:uiPriority="61" w:unhideWhenUsed="0"/>
-    <w:lsdException w:name="Light Grid Accent 3" w:semiHidden="0" w:uiPriority="62" w:unhideWhenUsed="0"/>
-    <w:lsdException w:name="Medium Shading 1 Accent 3" w:semiHidden="0" w:uiPriority="63" w:unhideWhenUsed="0"/>
-    <w:lsdException w:name="Medium Shading 2 Accent 3" w:semiHidden="0" w:uiPriority="64" w:unhideWhenUsed="0"/>
-    <w:lsdException w:name="Medium List 1 Accent 3" w:semiHidden="0" w:uiPriority="65" w:unhideWhenUsed="0"/>
-    <w:lsdException w:name="Medium List 2 Accent 3" w:semiHidden="0" w:uiPriority="66" w:unhideWhenUsed="0"/>
-    <w:lsdException w:name="Medium Grid 1 Accent 3" w:semiHidden="0" w:uiPriority="67" w:unhideWhenUsed="0"/>
-    <w:lsdException w:name="Medium Grid 2 Accent 3" w:semiHidden="0" w:uiPriority="68" w:unhideWhenUsed="0"/>
-    <w:lsdException w:name="Medium Grid 3 Accent 3" w:semiHidden="0" w:uiPriority="69" w:unhideWhenUsed="0"/>
-    <w:lsdException w:name="Dark List Accent 3" w:semiHidden="0" w:uiPriority="70" w:unhideWhenUsed="0"/>
-    <w:lsdException w:name="Colorful Shading Accent 3" w:semiHidden="0" w:uiPriority="71" w:unhideWhenUsed="0"/>
-    <w:lsdException w:name="Colorful List Accent 3" w:semiHidden="0" w:uiPriority="72" w:unhideWhenUsed="0"/>
-    <w:lsdException w:name="Colorful Grid Accent 3" w:semiHidden="0" w:uiPriority="73" w:unhideWhenUsed="0"/>
-    <w:lsdException w:name="Light Shading Accent 4" w:semiHidden="0" w:uiPriority="60" w:unhideWhenUsed="0"/>
-    <w:lsdException w:name="Light List Accent 4" w:semiHidden="0" w:uiPriority="61" w:unhideWhenUsed="0"/>
-    <w:lsdException w:name="Light Grid Accent 4" w:semiHidden="0" w:uiPriority="62" w:unhideWhenUsed="0"/>
-    <w:lsdException w:name="Medium Shading 1 Accent 4" w:semiHidden="0" w:uiPriority="63" w:unhideWhenUsed="0"/>
-    <w:lsdException w:name="Medium Shading 2 Accent 4" w:semiHidden="0" w:uiPriority="64" w:unhideWhenUsed="0"/>
-    <w:lsdException w:name="Medium List 1 Accent 4" w:semiHidden="0" w:uiPriority="65" w:unhideWhenUsed="0"/>
-    <w:lsdException w:name="Medium List 2 Accent 4" w:semiHidden="0" w:uiPriority="66" w:unhideWhenUsed="0"/>
-    <w:lsdException w:name="Medium Grid 1 Accent 4" w:semiHidden="0" w:uiPriority="67" w:unhideWhenUsed="0"/>
-    <w:lsdException w:name="Medium Grid 2 Accent 4" w:semiHidden="0" w:uiPriority="68" w:unhideWhenUsed="0"/>
-    <w:lsdException w:name="Medium Grid 3 Accent 4" w:semiHidden="0" w:uiPriority="69" w:unhideWhenUsed="0"/>
-    <w:lsdException w:name="Dark List Accent 4" w:semiHidden="0" w:uiPriority="70" w:unhideWhenUsed="0"/>
-    <w:lsdException w:name="Colorful Shading Accent 4" w:semiHidden="0" w:uiPriority="71" w:unhideWhenUsed="0"/>
-    <w:lsdException w:name="Colorful List Accent 4" w:semiHidden="0" w:uiPriority="72" w:unhideWhenUsed="0"/>
-    <w:lsdException w:name="Colorful Grid Accent 4" w:semiHidden="0" w:uiPriority="73" w:unhideWhenUsed="0"/>
-    <w:lsdException w:name="Light Shading Accent 5" w:semiHidden="0" w:uiPriority="60" w:unhideWhenUsed="0"/>
-    <w:lsdException w:name="Light List Accent 5" w:semiHidden="0" w:uiPriority="61" w:unhideWhenUsed="0"/>
-    <w:lsdException w:name="Light Grid Accent 5" w:semiHidden="0" w:uiPriority="62" w:unhideWhenUsed="0"/>
-    <w:lsdException w:name="Medium Shading 1 Accent 5" w:semiHidden="0" w:uiPriority="63" w:unhideWhenUsed="0"/>
-    <w:lsdException w:name="Medium Shading 2 Accent 5" w:semiHidden="0" w:uiPriority="64" w:unhideWhenUsed="0"/>
-    <w:lsdException w:name="Medium List 1 Accent 5" w:semiHidden="0" w:uiPriority="65" w:unhideWhenUsed="0"/>
-    <w:lsdException w:name="Medium List 2 Accent 5" w:semiHidden="0" w:uiPriority="66" w:unhideWhenUsed="0"/>
-    <w:lsdException w:name="Medium Grid 1 Accent 5" w:semiHidden="0" w:uiPriority="67" w:unhideWhenUsed="0"/>
-    <w:lsdException w:name="Medium Grid 2 Accent 5" w:semiHidden="0" w:uiPriority="68" w:unhideWhenUsed="0"/>
-    <w:lsdException w:name="Medium Grid 3 Accent 5" w:semiHidden="0" w:uiPriority="69" w:unhideWhenUsed="0"/>
-    <w:lsdException w:name="Dark List Accent 5" w:semiHidden="0" w:uiPriority="70" w:unhideWhenUsed="0"/>
-    <w:lsdException w:name="Colorful Shading Accent 5" w:semiHidden="0" w:uiPriority="71" w:unhideWhenUsed="0"/>
-    <w:lsdException w:name="Colorful List Accent 5" w:semiHidden="0" w:uiPriority="72" w:unhideWhenUsed="0"/>
-    <w:lsdException w:name="Colorful Grid Accent 5" w:semiHidden="0" w:uiPriority="73" w:unhideWhenUsed="0"/>
-    <w:lsdException w:name="Light Shading Accent 6" w:semiHidden="0" w:uiPriority="60" w:unhideWhenUsed="0"/>
-    <w:lsdException w:name="Light List Accent 6" w:semiHidden="0" w:uiPriority="61" w:unhideWhenUsed="0"/>
-    <w:lsdException w:name="Light Grid Accent 6" w:semiHidden="0" w:uiPriority="62" w:unhideWhenUsed="0"/>
-    <w:lsdException w:name="Medium Shading 1 Accent 6" w:semiHidden="0" w:uiPriority="63" w:unhideWhenUsed="0"/>
-    <w:lsdException w:name="Medium Shading 2 Accent 6" w:semiHidden="0" w:uiPriority="64" w:unhideWhenUsed="0"/>
-    <w:lsdException w:name="Medium List 1 Accent 6" w:semiHidden="0" w:uiPriority="65" w:unhideWhenUsed="0"/>
-    <w:lsdException w:name="Medium List 2 Accent 6" w:semiHidden="0" w:uiPriority="66" w:unhideWhenUsed="0"/>
-    <w:lsdException w:name="Medium Grid 1 Accent 6" w:semiHidden="0" w:uiPriority="67" w:unhideWhenUsed="0"/>
-    <w:lsdException w:name="Medium Grid 2 Accent 6" w:semiHidden="0" w:uiPriority="68" w:unhideWhenUsed="0"/>
-    <w:lsdException w:name="Medium Grid 3 Accent 6" w:semiHidden="0" w:uiPriority="69" w:unhideWhenUsed="0"/>
-    <w:lsdException w:name="Dark List Accent 6" w:semiHidden="0" w:uiPriority="70" w:unhideWhenUsed="0"/>
-    <w:lsdException w:name="Colorful Shading Accent 6" w:semiHidden="0" w:uiPriority="71" w:unhideWhenUsed="0"/>
-    <w:lsdException w:name="Colorful List Accent 6" w:semiHidden="0" w:uiPriority="72" w:unhideWhenUsed="0"/>
-    <w:lsdException w:name="Colorful Grid Accent 6" w:semiHidden="0" w:uiPriority="73" w:unhideWhenUsed="0"/>
-    <w:lsdException w:name="Subtle Emphasis" w:semiHidden="0" w:uiPriority="19" w:unhideWhenUsed="0" w:qFormat="1"/>
-    <w:lsdException w:name="Intense Emphasis" w:semiHidden="0" w:uiPriority="21" w:unhideWhenUsed="0" w:qFormat="1"/>
-    <w:lsdException w:name="Subtle Reference" w:semiHidden="0" w:uiPriority="31" w:unhideWhenUsed="0" w:qFormat="1"/>
-    <w:lsdException w:name="Intense Reference" w:semiHidden="0" w:uiPriority="32" w:unhideWhenUsed="0" w:qFormat="1"/>
-    <w:lsdException w:name="Book Title" w:semiHidden="0" w:uiPriority="33" w:unhideWhenUsed="0" w:qFormat="1"/>
-    <w:lsdException w:name="Bibliography" w:uiPriority="37"/>
-    <w:lsdException w:name="TOC Heading" w:uiPriority="39" w:qFormat="1"/>
+  <w:latentStyles w:defLockedState="0" w:defUIPriority="99" w:defSemiHidden="0" w:defUnhideWhenUsed="0" w:defQFormat="0" w:count="371">
+    <w:lsdException w:name="Normal" w:uiPriority="0" w:qFormat="1"/>
+    <w:lsdException w:name="heading 1" w:uiPriority="9" w:qFormat="1"/>
+    <w:lsdException w:name="heading 2" w:semiHidden="1" w:uiPriority="9" w:unhideWhenUsed="1" w:qFormat="1"/>
+    <w:lsdException w:name="heading 3" w:semiHidden="1" w:uiPriority="9" w:unhideWhenUsed="1" w:qFormat="1"/>
+    <w:lsdException w:name="heading 4" w:semiHidden="1" w:uiPriority="9" w:unhideWhenUsed="1" w:qFormat="1"/>
+    <w:lsdException w:name="heading 5" w:semiHidden="1" w:uiPriority="9" w:unhideWhenUsed="1" w:qFormat="1"/>
+    <w:lsdException w:name="heading 6" w:semiHidden="1" w:uiPriority="9" w:unhideWhenUsed="1" w:qFormat="1"/>
+    <w:lsdException w:name="heading 7" w:semiHidden="1" w:uiPriority="9" w:unhideWhenUsed="1" w:qFormat="1"/>
+    <w:lsdException w:name="heading 8" w:semiHidden="1" w:uiPriority="9" w:unhideWhenUsed="1" w:qFormat="1"/>
+    <w:lsdException w:name="heading 9" w:semiHidden="1" w:uiPriority="9" w:unhideWhenUsed="1" w:qFormat="1"/>
+    <w:lsdException w:name="index 1" w:semiHidden="1" w:unhideWhenUsed="1"/>
+    <w:lsdException w:name="index 2" w:semiHidden="1" w:unhideWhenUsed="1"/>
+    <w:lsdException w:name="index 3" w:semiHidden="1" w:unhideWhenUsed="1"/>
+    <w:lsdException w:name="index 4" w:semiHidden="1" w:unhideWhenUsed="1"/>
+    <w:lsdException w:name="index 5" w:semiHidden="1" w:unhideWhenUsed="1"/>
+    <w:lsdException w:name="index 6" w:semiHidden="1" w:unhideWhenUsed="1"/>
+    <w:lsdException w:name="index 7" w:semiHidden="1" w:unhideWhenUsed="1"/>
+    <w:lsdException w:name="index 8" w:semiHidden="1" w:unhideWhenUsed="1"/>
+    <w:lsdException w:name="index 9" w:semiHidden="1" w:unhideWhenUsed="1"/>
+    <w:lsdException w:name="toc 1" w:semiHidden="1" w:uiPriority="39" w:unhideWhenUsed="1"/>
+    <w:lsdException w:name="toc 2" w:semiHidden="1" w:uiPriority="39" w:unhideWhenUsed="1"/>
+    <w:lsdException w:name="toc 3" w:semiHidden="1" w:uiPriority="39" w:unhideWhenUsed="1"/>
+    <w:lsdException w:name="toc 4" w:semiHidden="1" w:uiPriority="39" w:unhideWhenUsed="1"/>
+    <w:lsdException w:name="toc 5" w:semiHidden="1" w:uiPriority="39" w:unhideWhenUsed="1"/>
+    <w:lsdException w:name="toc 6" w:semiHidden="1" w:uiPriority="39" w:unhideWhenUsed="1"/>
+    <w:lsdException w:name="toc 7" w:semiHidden="1" w:uiPriority="39" w:unhideWhenUsed="1"/>
+    <w:lsdException w:name="toc 8" w:semiHidden="1" w:uiPriority="39" w:unhideWhenUsed="1"/>
+    <w:lsdException w:name="toc 9" w:semiHidden="1" w:uiPriority="39" w:unhideWhenUsed="1"/>
+    <w:lsdException w:name="Normal Indent" w:semiHidden="1" w:unhideWhenUsed="1"/>
+    <w:lsdException w:name="footnote text" w:semiHidden="1" w:unhideWhenUsed="1"/>
+    <w:lsdException w:name="annotation text" w:semiHidden="1" w:unhideWhenUsed="1"/>
+    <w:lsdException w:name="header" w:semiHidden="1" w:unhideWhenUsed="1"/>
+    <w:lsdException w:name="footer" w:semiHidden="1" w:unhideWhenUsed="1"/>
+    <w:lsdException w:name="index heading" w:semiHidden="1" w:unhideWhenUsed="1"/>
+    <w:lsdException w:name="caption" w:semiHidden="1" w:uiPriority="35" w:unhideWhenUsed="1" w:qFormat="1"/>
+    <w:lsdException w:name="table of figures" w:semiHidden="1" w:unhideWhenUsed="1"/>
+    <w:lsdException w:name="envelope address" w:semiHidden="1" w:unhideWhenUsed="1"/>
+    <w:lsdException w:name="envelope return" w:semiHidden="1" w:unhideWhenUsed="1"/>
+    <w:lsdException w:name="footnote reference" w:semiHidden="1" w:unhideWhenUsed="1"/>
+    <w:lsdException w:name="annotation reference" w:semiHidden="1" w:unhideWhenUsed="1"/>
+    <w:lsdException w:name="line number" w:semiHidden="1" w:unhideWhenUsed="1"/>
+    <w:lsdException w:name="page number" w:semiHidden="1" w:unhideWhenUsed="1"/>
+    <w:lsdException w:name="endnote reference" w:semiHidden="1" w:unhideWhenUsed="1"/>
+    <w:lsdException w:name="endnote text" w:semiHidden="1" w:unhideWhenUsed="1"/>
+    <w:lsdException w:name="table of authorities" w:semiHidden="1" w:unhideWhenUsed="1"/>
+    <w:lsdException w:name="macro" w:semiHidden="1" w:unhideWhenUsed="1"/>
+    <w:lsdException w:name="toa heading" w:semiHidden="1" w:unhideWhenUsed="1"/>
+    <w:lsdException w:name="List" w:semiHidden="1" w:unhideWhenUsed="1"/>
+    <w:lsdException w:name="List Bullet" w:semiHidden="1" w:unhideWhenUsed="1"/>
+    <w:lsdException w:name="List Number" w:semiHidden="1" w:unhideWhenUsed="1"/>
+    <w:lsdException w:name="List 2" w:semiHidden="1" w:unhideWhenUsed="1"/>
+    <w:lsdException w:name="List 3" w:semiHidden="1" w:unhideWhenUsed="1"/>
+    <w:lsdException w:name="List 4" w:semiHidden="1" w:unhideWhenUsed="1"/>
+    <w:lsdException w:name="List 5" w:semiHidden="1" w:unhideWhenUsed="1"/>
+    <w:lsdException w:name="List Bullet 2" w:semiHidden="1" w:unhideWhenUsed="1"/>
+    <w:lsdException w:name="List Bullet 3" w:semiHidden="1" w:unhideWhenUsed="1"/>
+    <w:lsdException w:name="List Bullet 4" w:semiHidden="1" w:unhideWhenUsed="1"/>
+    <w:lsdException w:name="List Bullet 5" w:semiHidden="1" w:unhideWhenUsed="1"/>
+    <w:lsdException w:name="List Number 2" w:semiHidden="1" w:unhideWhenUsed="1"/>
+    <w:lsdException w:name="List Number 3" w:semiHidden="1" w:unhideWhenUsed="1"/>
+    <w:lsdException w:name="List Number 4" w:semiHidden="1" w:unhideWhenUsed="1"/>
+    <w:lsdException w:name="List Number 5" w:semiHidden="1" w:unhideWhenUsed="1"/>
+    <w:lsdException w:name="Title" w:uiPriority="10" w:qFormat="1"/>
+    <w:lsdException w:name="Closing" w:semiHidden="1" w:unhideWhenUsed="1"/>
+    <w:lsdException w:name="Signature" w:semiHidden="1" w:unhideWhenUsed="1"/>
+    <w:lsdException w:name="Default Paragraph Font" w:semiHidden="1" w:uiPriority="1" w:unhideWhenUsed="1"/>
+    <w:lsdException w:name="Body Text" w:semiHidden="1" w:unhideWhenUsed="1"/>
+    <w:lsdException w:name="Body Text Indent" w:semiHidden="1" w:unhideWhenUsed="1"/>
+    <w:lsdException w:name="List Continue" w:semiHidden="1" w:unhideWhenUsed="1"/>
+    <w:lsdException w:name="List Continue 2" w:semiHidden="1" w:unhideWhenUsed="1"/>
+    <w:lsdException w:name="List Continue 3" w:semiHidden="1" w:unhideWhenUsed="1"/>
+    <w:lsdException w:name="List Continue 4" w:semiHidden="1" w:unhideWhenUsed="1"/>
+    <w:lsdException w:name="List Continue 5" w:semiHidden="1" w:unhideWhenUsed="1"/>
+    <w:lsdException w:name="Message Header" w:semiHidden="1" w:unhideWhenUsed="1"/>
+    <w:lsdException w:name="Subtitle" w:uiPriority="11" w:qFormat="1"/>
+    <w:lsdException w:name="Salutation" w:semiHidden="1" w:unhideWhenUsed="1"/>
+    <w:lsdException w:name="Date" w:semiHidden="1" w:unhideWhenUsed="1"/>
+    <w:lsdException w:name="Body Text First Indent" w:semiHidden="1" w:unhideWhenUsed="1"/>
+    <w:lsdException w:name="Body Text First Indent 2" w:semiHidden="1" w:unhideWhenUsed="1"/>
+    <w:lsdException w:name="Note Heading" w:semiHidden="1" w:unhideWhenUsed="1"/>
+    <w:lsdException w:name="Body Text 2" w:semiHidden="1" w:unhideWhenUsed="1"/>
+    <w:lsdException w:name="Body Text 3" w:semiHidden="1" w:unhideWhenUsed="1"/>
+    <w:lsdException w:name="Body Text Indent 2" w:semiHidden="1" w:unhideWhenUsed="1"/>
+    <w:lsdException w:name="Body Text Indent 3" w:semiHidden="1" w:unhideWhenUsed="1"/>
+    <w:lsdException w:name="Block Text" w:semiHidden="1" w:unhideWhenUsed="1"/>
+    <w:lsdException w:name="Hyperlink" w:semiHidden="1" w:unhideWhenUsed="1"/>
+    <w:lsdException w:name="FollowedHyperlink" w:semiHidden="1" w:unhideWhenUsed="1"/>
+    <w:lsdException w:name="Strong" w:uiPriority="22" w:qFormat="1"/>
+    <w:lsdException w:name="Emphasis" w:uiPriority="20" w:qFormat="1"/>
+    <w:lsdException w:name="Document Map" w:semiHidden="1" w:unhideWhenUsed="1"/>
+    <w:lsdException w:name="Plain Text" w:semiHidden="1" w:unhideWhenUsed="1"/>
+    <w:lsdException w:name="E-mail Signature" w:semiHidden="1" w:unhideWhenUsed="1"/>
+    <w:lsdException w:name="HTML Top of Form" w:semiHidden="1" w:unhideWhenUsed="1"/>
+    <w:lsdException w:name="HTML Bottom of Form" w:semiHidden="1" w:unhideWhenUsed="1"/>
+    <w:lsdException w:name="Normal (Web)" w:semiHidden="1" w:unhideWhenUsed="1"/>
+    <w:lsdException w:name="HTML Acronym" w:semiHidden="1" w:unhideWhenUsed="1"/>
+    <w:lsdException w:name="HTML Address" w:semiHidden="1" w:unhideWhenUsed="1"/>
+    <w:lsdException w:name="HTML Cite" w:semiHidden="1" w:unhideWhenUsed="1"/>
+    <w:lsdException w:name="HTML Code" w:semiHidden="1" w:unhideWhenUsed="1"/>
+    <w:lsdException w:name="HTML Definition" w:semiHidden="1" w:unhideWhenUsed="1"/>
+    <w:lsdException w:name="HTML Keyboard" w:semiHidden="1" w:unhideWhenUsed="1"/>
+    <w:lsdException w:name="HTML Preformatted" w:semiHidden="1" w:unhideWhenUsed="1"/>
+    <w:lsdException w:name="HTML Sample" w:semiHidden="1" w:unhideWhenUsed="1"/>
+    <w:lsdException w:name="HTML Typewriter" w:semiHidden="1" w:unhideWhenUsed="1"/>
+    <w:lsdException w:name="HTML Variable" w:semiHidden="1" w:unhideWhenUsed="1"/>
+    <w:lsdException w:name="Normal Table" w:semiHidden="1" w:unhideWhenUsed="1"/>
+    <w:lsdException w:name="annotation subject" w:semiHidden="1" w:unhideWhenUsed="1"/>
+    <w:lsdException w:name="No List" w:semiHidden="1" w:unhideWhenUsed="1"/>
+    <w:lsdException w:name="Outline List 1" w:semiHidden="1" w:unhideWhenUsed="1"/>
+    <w:lsdException w:name="Outline List 2" w:semiHidden="1" w:unhideWhenUsed="1"/>
+    <w:lsdException w:name="Outline List 3" w:semiHidden="1" w:unhideWhenUsed="1"/>
+    <w:lsdException w:name="Table Simple 1" w:semiHidden="1" w:unhideWhenUsed="1"/>
+    <w:lsdException w:name="Table Simple 2" w:semiHidden="1" w:unhideWhenUsed="1"/>
+    <w:lsdException w:name="Table Simple 3" w:semiHidden="1" w:unhideWhenUsed="1"/>
+    <w:lsdException w:name="Table Classic 1" w:semiHidden="1" w:unhideWhenUsed="1"/>
+    <w:lsdException w:name="Table Classic 2" w:semiHidden="1" w:unhideWhenUsed="1"/>
+    <w:lsdException w:name="Table Classic 3" w:semiHidden="1" w:unhideWhenUsed="1"/>
+    <w:lsdException w:name="Table Classic 4" w:semiHidden="1" w:unhideWhenUsed="1"/>
+    <w:lsdException w:name="Table Colorful 1" w:semiHidden="1" w:unhideWhenUsed="1"/>
+    <w:lsdException w:name="Table Colorful 2" w:semiHidden="1" w:unhideWhenUsed="1"/>
+    <w:lsdException w:name="Table Colorful 3" w:semiHidden="1" w:unhideWhenUsed="1"/>
+    <w:lsdException w:name="Table Columns 1" w:semiHidden="1" w:unhideWhenUsed="1"/>
+    <w:lsdException w:name="Table Columns 2" w:semiHidden="1" w:unhideWhenUsed="1"/>
+    <w:lsdException w:name="Table Columns 3" w:semiHidden="1" w:unhideWhenUsed="1"/>
+    <w:lsdException w:name="Table Columns 4" w:semiHidden="1" w:unhideWhenUsed="1"/>
+    <w:lsdException w:name="Table Columns 5" w:semiHidden="1" w:unhideWhenUsed="1"/>
+    <w:lsdException w:name="Table Grid 1" w:semiHidden="1" w:unhideWhenUsed="1"/>
+    <w:lsdException w:name="Table Grid 2" w:semiHidden="1" w:unhideWhenUsed="1"/>
+    <w:lsdException w:name="Table Grid 3" w:semiHidden="1" w:unhideWhenUsed="1"/>
+    <w:lsdException w:name="Table Grid 4" w:semiHidden="1" w:unhideWhenUsed="1"/>
+    <w:lsdException w:name="Table Grid 5" w:semiHidden="1" w:unhideWhenUsed="1"/>
+    <w:lsdException w:name="Table Grid 6" w:semiHidden="1" w:unhideWhenUsed="1"/>
+    <w:lsdException w:name="Table Grid 7" w:semiHidden="1" w:unhideWhenUsed="1"/>
+    <w:lsdException w:name="Table Grid 8" w:semiHidden="1" w:unhideWhenUsed="1"/>
+    <w:lsdException w:name="Table List 1" w:semiHidden="1" w:unhideWhenUsed="1"/>
+    <w:lsdException w:name="Table List 2" w:semiHidden="1" w:unhideWhenUsed="1"/>
+    <w:lsdException w:name="Table List 3" w:semiHidden="1" w:unhideWhenUsed="1"/>
+    <w:lsdException w:name="Table List 4" w:semiHidden="1" w:unhideWhenUsed="1"/>
+    <w:lsdException w:name="Table List 5" w:semiHidden="1" w:unhideWhenUsed="1"/>
+    <w:lsdException w:name="Table List 6" w:semiHidden="1" w:unhideWhenUsed="1"/>
+    <w:lsdException w:name="Table List 7" w:semiHidden="1" w:unhideWhenUsed="1"/>
+    <w:lsdException w:name="Table List 8" w:semiHidden="1" w:unhideWhenUsed="1"/>
+    <w:lsdException w:name="Table 3D effects 1" w:semiHidden="1" w:unhideWhenUsed="1"/>
+    <w:lsdException w:name="Table 3D effects 2" w:semiHidden="1" w:unhideWhenUsed="1"/>
+    <w:lsdException w:name="Table 3D effects 3" w:semiHidden="1" w:unhideWhenUsed="1"/>
+    <w:lsdException w:name="Table Contemporary" w:semiHidden="1" w:unhideWhenUsed="1"/>
+    <w:lsdException w:name="Table Elegant" w:semiHidden="1" w:unhideWhenUsed="1"/>
+    <w:lsdException w:name="Table Professional" w:semiHidden="1" w:unhideWhenUsed="1"/>
+    <w:lsdException w:name="Table Subtle 1" w:semiHidden="1" w:unhideWhenUsed="1"/>
+    <w:lsdException w:name="Table Subtle 2" w:semiHidden="1" w:unhideWhenUsed="1"/>
+    <w:lsdException w:name="Table Web 1" w:semiHidden="1" w:unhideWhenUsed="1"/>
+    <w:lsdException w:name="Table Web 2" w:semiHidden="1" w:unhideWhenUsed="1"/>
+    <w:lsdException w:name="Table Web 3" w:semiHidden="1" w:unhideWhenUsed="1"/>
+    <w:lsdException w:name="Balloon Text" w:semiHidden="1" w:unhideWhenUsed="1"/>
+    <w:lsdException w:name="Table Grid" w:uiPriority="39"/>
+    <w:lsdException w:name="Table Theme" w:semiHidden="1" w:unhideWhenUsed="1"/>
+    <w:lsdException w:name="Placeholder Text" w:semiHidden="1"/>
+    <w:lsdException w:name="No Spacing" w:uiPriority="1" w:qFormat="1"/>
+    <w:lsdException w:name="Light Shading" w:uiPriority="60"/>
+    <w:lsdException w:name="Light List" w:uiPriority="61"/>
+    <w:lsdException w:name="Light Grid" w:uiPriority="62"/>
+    <w:lsdException w:name="Medium Shading 1" w:uiPriority="63"/>
+    <w:lsdException w:name="Medium Shading 2" w:uiPriority="64"/>
+    <w:lsdException w:name="Medium List 1" w:uiPriority="65"/>
+    <w:lsdException w:name="Medium List 2" w:uiPriority="66"/>
+    <w:lsdException w:name="Medium Grid 1" w:uiPriority="67"/>
+    <w:lsdException w:name="Medium Grid 2" w:uiPriority="68"/>
+    <w:lsdException w:name="Medium Grid 3" w:uiPriority="69"/>
+    <w:lsdException w:name="Dark List" w:uiPriority="70"/>
+    <w:lsdException w:name="Colorful Shading" w:uiPriority="71"/>
+    <w:lsdException w:name="Colorful List" w:uiPriority="72"/>
+    <w:lsdException w:name="Colorful Grid" w:uiPriority="73"/>
+    <w:lsdException w:name="Light Shading Accent 1" w:uiPriority="60"/>
+    <w:lsdException w:name="Light List Accent 1" w:uiPriority="61"/>
+    <w:lsdException w:name="Light Grid Accent 1" w:uiPriority="62"/>
+    <w:lsdException w:name="Medium Shading 1 Accent 1" w:uiPriority="63"/>
+    <w:lsdException w:name="Medium Shading 2 Accent 1" w:uiPriority="64"/>
+    <w:lsdException w:name="Medium List 1 Accent 1" w:uiPriority="65"/>
+    <w:lsdException w:name="Revision" w:semiHidden="1"/>
+    <w:lsdException w:name="List Paragraph" w:uiPriority="34" w:qFormat="1"/>
+    <w:lsdException w:name="Quote" w:uiPriority="29" w:qFormat="1"/>
+    <w:lsdException w:name="Intense Quote" w:uiPriority="30" w:qFormat="1"/>
+    <w:lsdException w:name="Medium List 2 Accent 1" w:uiPriority="66"/>
+    <w:lsdException w:name="Medium Grid 1 Accent 1" w:uiPriority="67"/>
+    <w:lsdException w:name="Medium Grid 2 Accent 1" w:uiPriority="68"/>
+    <w:lsdException w:name="Medium Grid 3 Accent 1" w:uiPriority="69"/>
+    <w:lsdException w:name="Dark List Accent 1" w:uiPriority="70"/>
+    <w:lsdException w:name="Colorful Shading Accent 1" w:uiPriority="71"/>
+    <w:lsdException w:name="Colorful List Accent 1" w:uiPriority="72"/>
+    <w:lsdException w:name="Colorful Grid Accent 1" w:uiPriority="73"/>
+    <w:lsdException w:name="Light Shading Accent 2" w:uiPriority="60"/>
+    <w:lsdException w:name="Light List Accent 2" w:uiPriority="61"/>
+    <w:lsdException w:name="Light Grid Accent 2" w:uiPriority="62"/>
+    <w:lsdException w:name="Medium Shading 1 Accent 2" w:uiPriority="63"/>
+    <w:lsdException w:name="Medium Shading 2 Accent 2" w:uiPriority="64"/>
+    <w:lsdException w:name="Medium List 1 Accent 2" w:uiPriority="65"/>
+    <w:lsdException w:name="Medium List 2 Accent 2" w:uiPriority="66"/>
+    <w:lsdException w:name="Medium Grid 1 Accent 2" w:uiPriority="67"/>
+    <w:lsdException w:name="Medium Grid 2 Accent 2" w:uiPriority="68"/>
+    <w:lsdException w:name="Medium Grid 3 Accent 2" w:uiPriority="69"/>
+    <w:lsdException w:name="Dark List Accent 2" w:uiPriority="70"/>
+    <w:lsdException w:name="Colorful Shading Accent 2" w:uiPriority="71"/>
+    <w:lsdException w:name="Colorful List Accent 2" w:uiPriority="72"/>
+    <w:lsdException w:name="Colorful Grid Accent 2" w:uiPriority="73"/>
+    <w:lsdException w:name="Light Shading Accent 3" w:uiPriority="60"/>
+    <w:lsdException w:name="Light List Accent 3" w:uiPriority="61"/>
+    <w:lsdException w:name="Light Grid Accent 3" w:uiPriority="62"/>
+    <w:lsdException w:name="Medium Shading 1 Accent 3" w:uiPriority="63"/>
+    <w:lsdException w:name="Medium Shading 2 Accent 3" w:uiPriority="64"/>
+    <w:lsdException w:name="Medium List 1 Accent 3" w:uiPriority="65"/>
+    <w:lsdException w:name="Medium List 2 Accent 3" w:uiPriority="66"/>
+    <w:lsdException w:name="Medium Grid 1 Accent 3" w:uiPriority="67"/>
+    <w:lsdException w:name="Medium Grid 2 Accent 3" w:uiPriority="68"/>
+    <w:lsdException w:name="Medium Grid 3 Accent 3" w:uiPriority="69"/>
+    <w:lsdException w:name="Dark List Accent 3" w:uiPriority="70"/>
+    <w:lsdException w:name="Colorful Shading Accent 3" w:uiPriority="71"/>
+    <w:lsdException w:name="Colorful List Accent 3" w:uiPriority="72"/>
+    <w:lsdException w:name="Colorful Grid Accent 3" w:uiPriority="73"/>
+    <w:lsdException w:name="Light Shading Accent 4" w:uiPriority="60"/>
+    <w:lsdException w:name="Light List Accent 4" w:uiPriority="61"/>
+    <w:lsdException w:name="Light Grid Accent 4" w:uiPriority="62"/>
+    <w:lsdException w:name="Medium Shading 1 Accent 4" w:uiPriority="63"/>
+    <w:lsdException w:name="Medium Shading 2 Accent 4" w:uiPriority="64"/>
+    <w:lsdException w:name="Medium List 1 Accent 4" w:uiPriority="65"/>
+    <w:lsdException w:name="Medium List 2 Accent 4" w:uiPriority="66"/>
+    <w:lsdException w:name="Medium Grid 1 Accent 4" w:uiPriority="67"/>
+    <w:lsdException w:name="Medium Grid 2 Accent 4" w:uiPriority="68"/>
+    <w:lsdException w:name="Medium Grid 3 Accent 4" w:uiPriority="69"/>
+    <w:lsdException w:name="Dark List Accent 4" w:uiPriority="70"/>
+    <w:lsdException w:name="Colorful Shading Accent 4" w:uiPriority="71"/>
+    <w:lsdException w:name="Colorful List Accent 4" w:uiPriority="72"/>
+    <w:lsdException w:name="Colorful Grid Accent 4" w:uiPriority="73"/>
+    <w:lsdException w:name="Light Shading Accent 5" w:uiPriority="60"/>
+    <w:lsdException w:name="Light List Accent 5" w:uiPriority="61"/>
+    <w:lsdException w:name="Light Grid Accent 5" w:uiPriority="62"/>
+    <w:lsdException w:name="Medium Shading 1 Accent 5" w:uiPriority="63"/>
+    <w:lsdException w:name="Medium Shading 2 Accent 5" w:uiPriority="64"/>
+    <w:lsdException w:name="Medium List 1 Accent 5" w:uiPriority="65"/>
+    <w:lsdException w:name="Medium List 2 Accent 5" w:uiPriority="66"/>
+    <w:lsdException w:name="Medium Grid 1 Accent 5" w:uiPriority="67"/>
+    <w:lsdException w:name="Medium Grid 2 Accent 5" w:uiPriority="68"/>
+    <w:lsdException w:name="Medium Grid 3 Accent 5" w:uiPriority="69"/>
+    <w:lsdException w:name="Dark List Accent 5" w:uiPriority="70"/>
+    <w:lsdException w:name="Colorful Shading Accent 5" w:uiPriority="71"/>
+    <w:lsdException w:name="Colorful List Accent 5" w:uiPriority="72"/>
+    <w:lsdException w:name="Colorful Grid Accent 5" w:uiPriority="73"/>
+    <w:lsdException w:name="Light Shading Accent 6" w:uiPriority="60"/>
+    <w:lsdException w:name="Light List Accent 6" w:uiPriority="61"/>
+    <w:lsdException w:name="Light Grid Accent 6" w:uiPriority="62"/>
+    <w:lsdException w:name="Medium Shading 1 Accent 6" w:uiPriority="63"/>
+    <w:lsdException w:name="Medium Shading 2 Accent 6" w:uiPriority="64"/>
+    <w:lsdException w:name="Medium List 1 Accent 6" w:uiPriority="65"/>
+    <w:lsdException w:name="Medium List 2 Accent 6" w:uiPriority="66"/>
+    <w:lsdException w:name="Medium Grid 1 Accent 6" w:uiPriority="67"/>
+    <w:lsdException w:name="Medium Grid 2 Accent 6" w:uiPriority="68"/>
+    <w:lsdException w:name="Medium Grid 3 Accent 6" w:uiPriority="69"/>
+    <w:lsdException w:name="Dark List Accent 6" w:uiPriority="70"/>
+    <w:lsdException w:name="Colorful Shading Accent 6" w:uiPriority="71"/>
+    <w:lsdException w:name="Colorful List Accent 6" w:uiPriority="72"/>
+    <w:lsdException w:name="Colorful Grid Accent 6" w:uiPriority="73"/>
+    <w:lsdException w:name="Subtle Emphasis" w:uiPriority="19" w:qFormat="1"/>
+    <w:lsdException w:name="Intense Emphasis" w:uiPriority="21" w:qFormat="1"/>
+    <w:lsdException w:name="Subtle Reference" w:uiPriority="31" w:qFormat="1"/>
+    <w:lsdException w:name="Intense Reference" w:uiPriority="32" w:qFormat="1"/>
+    <w:lsdException w:name="Book Title" w:uiPriority="33" w:qFormat="1"/>
+    <w:lsdException w:name="Bibliography" w:semiHidden="1" w:uiPriority="37" w:unhideWhenUsed="1"/>
+    <w:lsdException w:name="TOC Heading" w:semiHidden="1" w:uiPriority="39" w:unhideWhenUsed="1" w:qFormat="1"/>
+    <w:lsdException w:name="Grid Table 4" w:uiPriority="49"/>
+    <w:lsdException w:name="Grid Table 5 Dark" w:uiPriority="50"/>
+    <w:lsdException w:name="Grid Table 6 Colorful" w:uiPriority="51"/>
+    <w:lsdException w:name="Grid Table 7 Colorful" w:uiPriority="52"/>
+    <w:lsdException w:name="Grid Table 1 Light Accent 1" w:uiPriority="46"/>
+    <w:lsdException w:name="Grid Table 2 Accent 1" w:uiPriority="47"/>
+    <w:lsdException w:name="Grid Table 3 Accent 1" w:uiPriority="48"/>
+    <w:lsdException w:name="Grid Table 4 Accent 1" w:uiPriority="49"/>
+    <w:lsdException w:name="Grid Table 5 Dark Accent 1" w:uiPriority="50"/>
+    <w:lsdException w:name="Grid Table 6 Colorful Accent 1" w:uiPriority="51"/>
+    <w:lsdException w:name="Grid Table 7 Colorful Accent 1" w:uiPriority="52"/>
+    <w:lsdException w:name="Grid Table 1 Light Accent 2" w:uiPriority="46"/>
+    <w:lsdException w:name="Grid Table 2 Accent 2" w:uiPriority="47"/>
+    <w:lsdException w:name="Grid Table 3 Accent 2" w:uiPriority="48"/>
+    <w:lsdException w:name="Grid Table 4 Accent 2" w:uiPriority="49"/>
+    <w:lsdException w:name="Grid Table 5 Dark Accent 2" w:uiPriority="50"/>
+    <w:lsdException w:name="Grid Table 6 Colorful Accent 2" w:uiPriority="51"/>
+    <w:lsdException w:name="Grid Table 7 Colorful Accent 2" w:uiPriority="52"/>
+    <w:lsdException w:name="Grid Table 1 Light Accent 3" w:uiPriority="46"/>
+    <w:lsdException w:name="Grid Table 2 Accent 3" w:uiPriority="47"/>
+    <w:lsdException w:name="Grid Table 3 Accent 3" w:uiPriority="48"/>
+    <w:lsdException w:name="Grid Table 4 Accent 3" w:uiPriority="49"/>
+    <w:lsdException w:name="Grid Table 5 Dark Accent 3" w:uiPriority="50"/>
+    <w:lsdException w:name="Grid Table 6 Colorful Accent 3" w:uiPriority="51"/>
+    <w:lsdException w:name="Grid Table 7 Colorful Accent 3" w:uiPriority="52"/>
+    <w:lsdException w:name="Grid Table 1 Light Accent 4" w:uiPriority="46"/>
+    <w:lsdException w:name="Grid Table 2 Accent 4" w:uiPriority="47"/>
+    <w:lsdException w:name="Grid Table 3 Accent 4" w:uiPriority="48"/>
+    <w:lsdException w:name="Grid Table 4 Accent 4" w:uiPriority="49"/>
+    <w:lsdException w:name="Grid Table 5 Dark Accent 4" w:uiPriority="50"/>
+    <w:lsdException w:name="Grid Table 6 Colorful Accent 4" w:uiPriority="51"/>
+    <w:lsdException w:name="Grid Table 7 Colorful Accent 4" w:uiPriority="52"/>
+    <w:lsdException w:name="Grid Table 1 Light Accent 5" w:uiPriority="46"/>
+    <w:lsdException w:name="Grid Table 2 Accent 5" w:uiPriority="47"/>
+    <w:lsdException w:name="Grid Table 3 Accent 5" w:uiPriority="48"/>
+    <w:lsdException w:name="Grid Table 4 Accent 5" w:uiPriority="49"/>
+    <w:lsdException w:name="Grid Table 5 Dark Accent 5" w:uiPriority="50"/>
+    <w:lsdException w:name="Grid Table 6 Colorful Accent 5" w:uiPriority="51"/>
+    <w:lsdException w:name="Grid Table 7 Colorful Accent 5" w:uiPriority="52"/>
+    <w:lsdException w:name="Grid Table 1 Light Accent 6" w:uiPriority="46"/>
+    <w:lsdException w:name="Grid Table 2 Accent 6" w:uiPriority="47"/>
+    <w:lsdException w:name="Grid Table 3 Accent 6" w:uiPriority="48"/>
+    <w:lsdException w:name="Grid Table 4 Accent 6" w:uiPriority="49"/>
+    <w:lsdException w:name="Grid Table 5 Dark Accent 6" w:uiPriority="50"/>
+    <w:lsdException w:name="Grid Table 6 Colorful Accent 6" w:uiPriority="51"/>
+    <w:lsdException w:name="Grid Table 7 Colorful Accent 6" w:uiPriority="52"/>
+    <w:lsdException w:name="List Table 1 Light" w:uiPriority="46"/>
+    <w:lsdException w:name="List Table 2" w:uiPriority="47"/>
+    <w:lsdException w:name="List Table 3" w:uiPriority="48"/>
+    <w:lsdException w:name="List Table 4" w:uiPriority="49"/>
+    <w:lsdException w:name="List Table 5 Dark" w:uiPriority="50"/>
+    <w:lsdException w:name="List Table 6 Colorful" w:uiPriority="51"/>
+    <w:lsdException w:name="List Table 7 Colorful" w:uiPriority="52"/>
+    <w:lsdException w:name="List Table 1 Light Accent 1" w:uiPriority="46"/>
+    <w:lsdException w:name="List Table 2 Accent 1" w:uiPriority="47"/>
+    <w:lsdException w:name="List Table 3 Accent 1" w:uiPriority="48"/>
+    <w:lsdException w:name="List Table 4 Accent 1" w:uiPriority="49"/>
+    <w:lsdException w:name="List Table 5 Dark Accent 1" w:uiPriority="50"/>
+    <w:lsdException w:name="List Table 6 Colorful Accent 1" w:uiPriority="51"/>
+    <w:lsdException w:name="List Table 7 Colorful Accent 1" w:uiPriority="52"/>
+    <w:lsdException w:name="List Table 1 Light Accent 2" w:uiPriority="46"/>
+    <w:lsdException w:name="List Table 2 Accent 2" w:uiPriority="47"/>
+    <w:lsdException w:name="List Table 3 Accent 2" w:uiPriority="48"/>
+    <w:lsdException w:name="List Table 4 Accent 2" w:uiPriority="49"/>
+    <w:lsdException w:name="List Table 5 Dark Accent 2" w:uiPriority="50"/>
+    <w:lsdException w:name="List Table 6 Colorful Accent 2" w:uiPriority="51"/>
+    <w:lsdException w:name="List Table 7 Colorful Accent 2" w:uiPriority="52"/>
+    <w:lsdException w:name="List Table 1 Light Accent 3" w:uiPriority="46"/>
+    <w:lsdException w:name="List Table 2 Accent 3" w:uiPriority="47"/>
+    <w:lsdException w:name="List Table 3 Accent 3" w:uiPriority="48"/>
+    <w:lsdException w:name="List Table 4 Accent 3" w:uiPriority="49"/>
+    <w:lsdException w:name="List Table 5 Dark Accent 3" w:uiPriority="50"/>
+    <w:lsdException w:name="List Table 6 Colorful Accent 3" w:uiPriority="51"/>
+    <w:lsdException w:name="List Table 7 Colorful Accent 3" w:uiPriority="52"/>
+    <w:lsdException w:name="List Table 1 Light Accent 4" w:uiPriority="46"/>
+    <w:lsdException w:name="List Table 2 Accent 4" w:uiPriority="47"/>
+    <w:lsdException w:name="List Table 3 Accent 4" w:uiPriority="48"/>
+    <w:lsdException w:name="List Table 4 Accent 4" w:uiPriority="49"/>
+    <w:lsdException w:name="List Table 5 Dark Accent 4" w:uiPriority="50"/>
+    <w:lsdException w:name="List Table 6 Colorful Accent 4" w:uiPriority="51"/>
+    <w:lsdException w:name="List Table 7 Colorful Accent 4" w:uiPriority="52"/>
+    <w:lsdException w:name="List Table 1 Light Accent 5" w:uiPriority="46"/>
+    <w:lsdException w:name="List Table 2 Accent 5" w:uiPriority="47"/>
+    <w:lsdException w:name="List Table 3 Accent 5" w:uiPriority="48"/>
+    <w:lsdException w:name="List Table 4 Accent 5" w:uiPriority="49"/>
+    <w:lsdException w:name="List Table 5 Dark Accent 5" w:uiPriority="50"/>
+    <w:lsdException w:name="List Table 6 Colorful Accent 5" w:uiPriority="51"/>
+    <w:lsdException w:name="List Table 7 Colorful Accent 5" w:uiPriority="52"/>
+    <w:lsdException w:name="List Table 1 Light Accent 6" w:uiPriority="46"/>
+    <w:lsdException w:name="List Table 2 Accent 6" w:uiPriority="47"/>
+    <w:lsdException w:name="List Table 3 Accent 6" w:uiPriority="48"/>
+    <w:lsdException w:name="List Table 4 Accent 6" w:uiPriority="49"/>
+    <w:lsdException w:name="List Table 5 Dark Accent 6" w:uiPriority="50"/>
+    <w:lsdException w:name="List Table 6 Colorful Accent 6" w:uiPriority="51"/>
+    <w:lsdException w:name="List Table 7 Colorful Accent 6" w:uiPriority="52"/>
   </w:latentStyles>
   <w:style w:type="paragraph" w:default="1" w:styleId="Normal">
     <w:name w:val="Normal"/>
@@ -14769,7 +14519,6 @@
       <w:lang w:val="en-GB"/>
     </w:rPr>
     <w:tblPr>
-      <w:tblInd w:w="0" w:type="dxa"/>
       <w:tblBorders>
         <w:top w:val="single" w:sz="4" w:space="0" w:color="auto"/>
         <w:left w:val="single" w:sz="4" w:space="0" w:color="auto"/>
@@ -14778,12 +14527,6 @@
         <w:insideH w:val="single" w:sz="4" w:space="0" w:color="auto"/>
         <w:insideV w:val="single" w:sz="4" w:space="0" w:color="auto"/>
       </w:tblBorders>
-      <w:tblCellMar>
-        <w:top w:w="0" w:type="dxa"/>
-        <w:left w:w="108" w:type="dxa"/>
-        <w:bottom w:w="0" w:type="dxa"/>
-        <w:right w:w="108" w:type="dxa"/>
-      </w:tblCellMar>
     </w:tblPr>
   </w:style>
   <w:style w:type="paragraph" w:styleId="ListParagraph">
@@ -14867,564 +14610,10 @@
     <w:tblPr>
       <w:tblStyleRowBandSize w:val="1"/>
       <w:tblStyleColBandSize w:val="1"/>
-      <w:tblInd w:w="0" w:type="dxa"/>
       <w:tblBorders>
         <w:top w:val="single" w:sz="8" w:space="0" w:color="000000" w:themeColor="text1"/>
         <w:bottom w:val="single" w:sz="8" w:space="0" w:color="000000" w:themeColor="text1"/>
       </w:tblBorders>
-      <w:tblCellMar>
-        <w:top w:w="0" w:type="dxa"/>
-        <w:left w:w="108" w:type="dxa"/>
-        <w:bottom w:w="0" w:type="dxa"/>
-        <w:right w:w="108" w:type="dxa"/>
-      </w:tblCellMar>
-    </w:tblPr>
-    <w:tblStylePr w:type="firstRow">
-      <w:pPr>
-        <w:spacing w:before="0" w:after="0" w:line="240" w:lineRule="auto"/>
-      </w:pPr>
-      <w:rPr>
-        <w:b/>
-        <w:bCs/>
-      </w:rPr>
-      <w:tblPr/>
-      <w:tcPr>
-        <w:tcBorders>
-          <w:top w:val="single" w:sz="8" w:space="0" w:color="000000" w:themeColor="text1"/>
-          <w:left w:val="nil"/>
-          <w:bottom w:val="single" w:sz="8" w:space="0" w:color="000000" w:themeColor="text1"/>
-          <w:right w:val="nil"/>
-          <w:insideH w:val="nil"/>
-          <w:insideV w:val="nil"/>
-        </w:tcBorders>
-      </w:tcPr>
-    </w:tblStylePr>
-    <w:tblStylePr w:type="lastRow">
-      <w:pPr>
-        <w:spacing w:before="0" w:after="0" w:line="240" w:lineRule="auto"/>
-      </w:pPr>
-      <w:rPr>
-        <w:b/>
-        <w:bCs/>
-      </w:rPr>
-      <w:tblPr/>
-      <w:tcPr>
-        <w:tcBorders>
-          <w:top w:val="single" w:sz="8" w:space="0" w:color="000000" w:themeColor="text1"/>
-          <w:left w:val="nil"/>
-          <w:bottom w:val="single" w:sz="8" w:space="0" w:color="000000" w:themeColor="text1"/>
-          <w:right w:val="nil"/>
-          <w:insideH w:val="nil"/>
-          <w:insideV w:val="nil"/>
-        </w:tcBorders>
-      </w:tcPr>
-    </w:tblStylePr>
-    <w:tblStylePr w:type="firstCol">
-      <w:rPr>
-        <w:b/>
-        <w:bCs/>
-      </w:rPr>
-    </w:tblStylePr>
-    <w:tblStylePr w:type="lastCol">
-      <w:rPr>
-        <w:b/>
-        <w:bCs/>
-      </w:rPr>
-    </w:tblStylePr>
-    <w:tblStylePr w:type="band1Vert">
-      <w:tblPr/>
-      <w:tcPr>
-        <w:tcBorders>
-          <w:left w:val="nil"/>
-          <w:right w:val="nil"/>
-          <w:insideH w:val="nil"/>
-          <w:insideV w:val="nil"/>
-        </w:tcBorders>
-        <w:shd w:val="clear" w:color="auto" w:fill="C0C0C0" w:themeFill="text1" w:themeFillTint="3F"/>
-      </w:tcPr>
-    </w:tblStylePr>
-    <w:tblStylePr w:type="band1Horz">
-      <w:tblPr/>
-      <w:tcPr>
-        <w:tcBorders>
-          <w:left w:val="nil"/>
-          <w:right w:val="nil"/>
-          <w:insideH w:val="nil"/>
-          <w:insideV w:val="nil"/>
-        </w:tcBorders>
-        <w:shd w:val="clear" w:color="auto" w:fill="C0C0C0" w:themeFill="text1" w:themeFillTint="3F"/>
-      </w:tcPr>
-    </w:tblStylePr>
-  </w:style>
-  <w:style w:type="paragraph" w:styleId="BalloonText">
-    <w:name w:val="Balloon Text"/>
-    <w:basedOn w:val="Normal"/>
-    <w:link w:val="BalloonTextChar"/>
-    <w:uiPriority w:val="99"/>
-    <w:semiHidden/>
-    <w:unhideWhenUsed/>
-    <w:rsid w:val="00156B9E"/>
-    <w:rPr>
-      <w:rFonts w:ascii="Lucida Grande" w:hAnsi="Lucida Grande" w:cs="Lucida Grande"/>
-      <w:sz w:val="18"/>
-      <w:szCs w:val="18"/>
-    </w:rPr>
-  </w:style>
-  <w:style w:type="character" w:customStyle="1" w:styleId="BalloonTextChar">
-    <w:name w:val="Balloon Text Char"/>
-    <w:basedOn w:val="DefaultParagraphFont"/>
-    <w:link w:val="BalloonText"/>
-    <w:uiPriority w:val="99"/>
-    <w:semiHidden/>
-    <w:rsid w:val="00156B9E"/>
-    <w:rPr>
-      <w:rFonts w:ascii="Lucida Grande" w:hAnsi="Lucida Grande" w:cs="Lucida Grande"/>
-      <w:sz w:val="18"/>
-      <w:szCs w:val="18"/>
-      <w:lang w:val="en-US"/>
-    </w:rPr>
-  </w:style>
-  <w:style w:type="paragraph" w:styleId="Footer">
-    <w:name w:val="footer"/>
-    <w:basedOn w:val="Normal"/>
-    <w:link w:val="FooterChar"/>
-    <w:uiPriority w:val="99"/>
-    <w:unhideWhenUsed/>
-    <w:rsid w:val="00F401F0"/>
-    <w:pPr>
-      <w:tabs>
-        <w:tab w:val="center" w:pos="4320"/>
-        <w:tab w:val="right" w:pos="8640"/>
-      </w:tabs>
-    </w:pPr>
-  </w:style>
-  <w:style w:type="character" w:customStyle="1" w:styleId="FooterChar">
-    <w:name w:val="Footer Char"/>
-    <w:basedOn w:val="DefaultParagraphFont"/>
-    <w:link w:val="Footer"/>
-    <w:uiPriority w:val="99"/>
-    <w:rsid w:val="00F401F0"/>
-    <w:rPr>
-      <w:sz w:val="24"/>
-      <w:szCs w:val="24"/>
-      <w:lang w:val="en-US"/>
-    </w:rPr>
-  </w:style>
-  <w:style w:type="character" w:styleId="PageNumber">
-    <w:name w:val="page number"/>
-    <w:basedOn w:val="DefaultParagraphFont"/>
-    <w:uiPriority w:val="99"/>
-    <w:semiHidden/>
-    <w:unhideWhenUsed/>
-    <w:rsid w:val="00F401F0"/>
-  </w:style>
-</w:styles>
-</file>
-
-<file path=word/stylesWithEffects.xml><?xml version="1.0" encoding="utf-8"?>
-<w:styles xmlns:wpc="http://schemas.microsoft.com/office/word/2010/wordprocessingCanvas" xmlns:mo="http://schemas.microsoft.com/office/mac/office/2008/main" xmlns:mc="http://schemas.openxmlformats.org/markup-compatibility/2006" xmlns:mv="urn:schemas-microsoft-com:mac:vml" xmlns:o="urn:schemas-microsoft-com:office:office" xmlns:r="http://schemas.openxmlformats.org/officeDocument/2006/relationships" xmlns:m="http://schemas.openxmlformats.org/officeDocument/2006/math" xmlns:v="urn:schemas-microsoft-com:vml" xmlns:wp14="http://schemas.microsoft.com/office/word/2010/wordprocessingDrawing" xmlns:wp="http://schemas.openxmlformats.org/drawingml/2006/wordprocessingDrawing" xmlns:w10="urn:schemas-microsoft-com:office:word" xmlns:w="http://schemas.openxmlformats.org/wordprocessingml/2006/main" xmlns:w14="http://schemas.microsoft.com/office/word/2010/wordml" xmlns:wpg="http://schemas.microsoft.com/office/word/2010/wordprocessingGroup" xmlns:wpi="http://schemas.microsoft.com/office/word/2010/wordprocessingInk" xmlns:wne="http://schemas.microsoft.com/office/word/2006/wordml" xmlns:wps="http://schemas.microsoft.com/office/word/2010/wordprocessingShape" mc:Ignorable="w14 wp14">
-  <w:docDefaults>
-    <w:rPrDefault>
-      <w:rPr>
-        <w:rFonts w:ascii="Times New Roman" w:eastAsia="Arial Unicode MS" w:hAnsi="Times New Roman" w:cs="Times New Roman"/>
-        <w:bdr w:val="nil"/>
-        <w:lang w:val="en-AU" w:eastAsia="en-US" w:bidi="ar-SA"/>
-      </w:rPr>
-    </w:rPrDefault>
-    <w:pPrDefault>
-      <w:pPr>
-        <w:pBdr>
-          <w:top w:val="nil"/>
-          <w:left w:val="nil"/>
-          <w:bottom w:val="nil"/>
-          <w:right w:val="nil"/>
-          <w:between w:val="nil"/>
-          <w:bar w:val="nil"/>
-        </w:pBdr>
-      </w:pPr>
-    </w:pPrDefault>
-  </w:docDefaults>
-  <w:latentStyles w:defLockedState="0" w:defUIPriority="99" w:defSemiHidden="1" w:defUnhideWhenUsed="1" w:defQFormat="0" w:count="276">
-    <w:lsdException w:name="Normal" w:semiHidden="0" w:uiPriority="0" w:unhideWhenUsed="0" w:qFormat="1"/>
-    <w:lsdException w:name="heading 1" w:semiHidden="0" w:uiPriority="9" w:unhideWhenUsed="0" w:qFormat="1"/>
-    <w:lsdException w:name="heading 2" w:uiPriority="9" w:qFormat="1"/>
-    <w:lsdException w:name="heading 3" w:uiPriority="9" w:qFormat="1"/>
-    <w:lsdException w:name="heading 4" w:uiPriority="9" w:qFormat="1"/>
-    <w:lsdException w:name="heading 5" w:uiPriority="9" w:qFormat="1"/>
-    <w:lsdException w:name="heading 6" w:uiPriority="9" w:qFormat="1"/>
-    <w:lsdException w:name="heading 7" w:uiPriority="9" w:qFormat="1"/>
-    <w:lsdException w:name="heading 8" w:uiPriority="9" w:qFormat="1"/>
-    <w:lsdException w:name="heading 9" w:uiPriority="9" w:qFormat="1"/>
-    <w:lsdException w:name="toc 1" w:uiPriority="39"/>
-    <w:lsdException w:name="toc 2" w:uiPriority="39"/>
-    <w:lsdException w:name="toc 3" w:uiPriority="39"/>
-    <w:lsdException w:name="toc 4" w:uiPriority="39"/>
-    <w:lsdException w:name="toc 5" w:uiPriority="39"/>
-    <w:lsdException w:name="toc 6" w:uiPriority="39"/>
-    <w:lsdException w:name="toc 7" w:uiPriority="39"/>
-    <w:lsdException w:name="toc 8" w:uiPriority="39"/>
-    <w:lsdException w:name="toc 9" w:uiPriority="39"/>
-    <w:lsdException w:name="caption" w:uiPriority="35" w:qFormat="1"/>
-    <w:lsdException w:name="Title" w:semiHidden="0" w:uiPriority="10" w:unhideWhenUsed="0" w:qFormat="1"/>
-    <w:lsdException w:name="Default Paragraph Font" w:uiPriority="1"/>
-    <w:lsdException w:name="Subtitle" w:semiHidden="0" w:uiPriority="11" w:unhideWhenUsed="0" w:qFormat="1"/>
-    <w:lsdException w:name="Strong" w:semiHidden="0" w:uiPriority="22" w:unhideWhenUsed="0" w:qFormat="1"/>
-    <w:lsdException w:name="Emphasis" w:semiHidden="0" w:uiPriority="20" w:unhideWhenUsed="0" w:qFormat="1"/>
-    <w:lsdException w:name="Table Grid" w:semiHidden="0" w:uiPriority="39" w:unhideWhenUsed="0"/>
-    <w:lsdException w:name="Placeholder Text" w:unhideWhenUsed="0"/>
-    <w:lsdException w:name="No Spacing" w:semiHidden="0" w:uiPriority="1" w:unhideWhenUsed="0" w:qFormat="1"/>
-    <w:lsdException w:name="Light Shading" w:semiHidden="0" w:uiPriority="60" w:unhideWhenUsed="0"/>
-    <w:lsdException w:name="Light List" w:semiHidden="0" w:uiPriority="61" w:unhideWhenUsed="0"/>
-    <w:lsdException w:name="Light Grid" w:semiHidden="0" w:uiPriority="62" w:unhideWhenUsed="0"/>
-    <w:lsdException w:name="Medium Shading 1" w:semiHidden="0" w:uiPriority="63" w:unhideWhenUsed="0"/>
-    <w:lsdException w:name="Medium Shading 2" w:semiHidden="0" w:uiPriority="64" w:unhideWhenUsed="0"/>
-    <w:lsdException w:name="Medium List 1" w:semiHidden="0" w:uiPriority="65" w:unhideWhenUsed="0"/>
-    <w:lsdException w:name="Medium List 2" w:semiHidden="0" w:uiPriority="66" w:unhideWhenUsed="0"/>
-    <w:lsdException w:name="Medium Grid 1" w:semiHidden="0" w:uiPriority="67" w:unhideWhenUsed="0"/>
-    <w:lsdException w:name="Medium Grid 2" w:semiHidden="0" w:uiPriority="68" w:unhideWhenUsed="0"/>
-    <w:lsdException w:name="Medium Grid 3" w:semiHidden="0" w:uiPriority="69" w:unhideWhenUsed="0"/>
-    <w:lsdException w:name="Dark List" w:semiHidden="0" w:uiPriority="70" w:unhideWhenUsed="0"/>
-    <w:lsdException w:name="Colorful Shading" w:semiHidden="0" w:uiPriority="71" w:unhideWhenUsed="0"/>
-    <w:lsdException w:name="Colorful List" w:semiHidden="0" w:uiPriority="72" w:unhideWhenUsed="0"/>
-    <w:lsdException w:name="Colorful Grid" w:semiHidden="0" w:uiPriority="73" w:unhideWhenUsed="0"/>
-    <w:lsdException w:name="Light Shading Accent 1" w:semiHidden="0" w:uiPriority="60" w:unhideWhenUsed="0"/>
-    <w:lsdException w:name="Light List Accent 1" w:semiHidden="0" w:uiPriority="61" w:unhideWhenUsed="0"/>
-    <w:lsdException w:name="Light Grid Accent 1" w:semiHidden="0" w:uiPriority="62" w:unhideWhenUsed="0"/>
-    <w:lsdException w:name="Medium Shading 1 Accent 1" w:semiHidden="0" w:uiPriority="63" w:unhideWhenUsed="0"/>
-    <w:lsdException w:name="Medium Shading 2 Accent 1" w:semiHidden="0" w:uiPriority="64" w:unhideWhenUsed="0"/>
-    <w:lsdException w:name="Medium List 1 Accent 1" w:semiHidden="0" w:uiPriority="65" w:unhideWhenUsed="0"/>
-    <w:lsdException w:name="Revision" w:unhideWhenUsed="0"/>
-    <w:lsdException w:name="List Paragraph" w:semiHidden="0" w:uiPriority="34" w:unhideWhenUsed="0" w:qFormat="1"/>
-    <w:lsdException w:name="Quote" w:semiHidden="0" w:uiPriority="29" w:unhideWhenUsed="0" w:qFormat="1"/>
-    <w:lsdException w:name="Intense Quote" w:semiHidden="0" w:uiPriority="30" w:unhideWhenUsed="0" w:qFormat="1"/>
-    <w:lsdException w:name="Medium List 2 Accent 1" w:semiHidden="0" w:uiPriority="66" w:unhideWhenUsed="0"/>
-    <w:lsdException w:name="Medium Grid 1 Accent 1" w:semiHidden="0" w:uiPriority="67" w:unhideWhenUsed="0"/>
-    <w:lsdException w:name="Medium Grid 2 Accent 1" w:semiHidden="0" w:uiPriority="68" w:unhideWhenUsed="0"/>
-    <w:lsdException w:name="Medium Grid 3 Accent 1" w:semiHidden="0" w:uiPriority="69" w:unhideWhenUsed="0"/>
-    <w:lsdException w:name="Dark List Accent 1" w:semiHidden="0" w:uiPriority="70" w:unhideWhenUsed="0"/>
-    <w:lsdException w:name="Colorful Shading Accent 1" w:semiHidden="0" w:uiPriority="71" w:unhideWhenUsed="0"/>
-    <w:lsdException w:name="Colorful List Accent 1" w:semiHidden="0" w:uiPriority="72" w:unhideWhenUsed="0"/>
-    <w:lsdException w:name="Colorful Grid Accent 1" w:semiHidden="0" w:uiPriority="73" w:unhideWhenUsed="0"/>
-    <w:lsdException w:name="Light Shading Accent 2" w:semiHidden="0" w:uiPriority="60" w:unhideWhenUsed="0"/>
-    <w:lsdException w:name="Light List Accent 2" w:semiHidden="0" w:uiPriority="61" w:unhideWhenUsed="0"/>
-    <w:lsdException w:name="Light Grid Accent 2" w:semiHidden="0" w:uiPriority="62" w:unhideWhenUsed="0"/>
-    <w:lsdException w:name="Medium Shading 1 Accent 2" w:semiHidden="0" w:uiPriority="63" w:unhideWhenUsed="0"/>
-    <w:lsdException w:name="Medium Shading 2 Accent 2" w:semiHidden="0" w:uiPriority="64" w:unhideWhenUsed="0"/>
-    <w:lsdException w:name="Medium List 1 Accent 2" w:semiHidden="0" w:uiPriority="65" w:unhideWhenUsed="0"/>
-    <w:lsdException w:name="Medium List 2 Accent 2" w:semiHidden="0" w:uiPriority="66" w:unhideWhenUsed="0"/>
-    <w:lsdException w:name="Medium Grid 1 Accent 2" w:semiHidden="0" w:uiPriority="67" w:unhideWhenUsed="0"/>
-    <w:lsdException w:name="Medium Grid 2 Accent 2" w:semiHidden="0" w:uiPriority="68" w:unhideWhenUsed="0"/>
-    <w:lsdException w:name="Medium Grid 3 Accent 2" w:semiHidden="0" w:uiPriority="69" w:unhideWhenUsed="0"/>
-    <w:lsdException w:name="Dark List Accent 2" w:semiHidden="0" w:uiPriority="70" w:unhideWhenUsed="0"/>
-    <w:lsdException w:name="Colorful Shading Accent 2" w:semiHidden="0" w:uiPriority="71" w:unhideWhenUsed="0"/>
-    <w:lsdException w:name="Colorful List Accent 2" w:semiHidden="0" w:uiPriority="72" w:unhideWhenUsed="0"/>
-    <w:lsdException w:name="Colorful Grid Accent 2" w:semiHidden="0" w:uiPriority="73" w:unhideWhenUsed="0"/>
-    <w:lsdException w:name="Light Shading Accent 3" w:semiHidden="0" w:uiPriority="60" w:unhideWhenUsed="0"/>
-    <w:lsdException w:name="Light List Accent 3" w:semiHidden="0" w:uiPriority="61" w:unhideWhenUsed="0"/>
-    <w:lsdException w:name="Light Grid Accent 3" w:semiHidden="0" w:uiPriority="62" w:unhideWhenUsed="0"/>
-    <w:lsdException w:name="Medium Shading 1 Accent 3" w:semiHidden="0" w:uiPriority="63" w:unhideWhenUsed="0"/>
-    <w:lsdException w:name="Medium Shading 2 Accent 3" w:semiHidden="0" w:uiPriority="64" w:unhideWhenUsed="0"/>
-    <w:lsdException w:name="Medium List 1 Accent 3" w:semiHidden="0" w:uiPriority="65" w:unhideWhenUsed="0"/>
-    <w:lsdException w:name="Medium List 2 Accent 3" w:semiHidden="0" w:uiPriority="66" w:unhideWhenUsed="0"/>
-    <w:lsdException w:name="Medium Grid 1 Accent 3" w:semiHidden="0" w:uiPriority="67" w:unhideWhenUsed="0"/>
-    <w:lsdException w:name="Medium Grid 2 Accent 3" w:semiHidden="0" w:uiPriority="68" w:unhideWhenUsed="0"/>
-    <w:lsdException w:name="Medium Grid 3 Accent 3" w:semiHidden="0" w:uiPriority="69" w:unhideWhenUsed="0"/>
-    <w:lsdException w:name="Dark List Accent 3" w:semiHidden="0" w:uiPriority="70" w:unhideWhenUsed="0"/>
-    <w:lsdException w:name="Colorful Shading Accent 3" w:semiHidden="0" w:uiPriority="71" w:unhideWhenUsed="0"/>
-    <w:lsdException w:name="Colorful List Accent 3" w:semiHidden="0" w:uiPriority="72" w:unhideWhenUsed="0"/>
-    <w:lsdException w:name="Colorful Grid Accent 3" w:semiHidden="0" w:uiPriority="73" w:unhideWhenUsed="0"/>
-    <w:lsdException w:name="Light Shading Accent 4" w:semiHidden="0" w:uiPriority="60" w:unhideWhenUsed="0"/>
-    <w:lsdException w:name="Light List Accent 4" w:semiHidden="0" w:uiPriority="61" w:unhideWhenUsed="0"/>
-    <w:lsdException w:name="Light Grid Accent 4" w:semiHidden="0" w:uiPriority="62" w:unhideWhenUsed="0"/>
-    <w:lsdException w:name="Medium Shading 1 Accent 4" w:semiHidden="0" w:uiPriority="63" w:unhideWhenUsed="0"/>
-    <w:lsdException w:name="Medium Shading 2 Accent 4" w:semiHidden="0" w:uiPriority="64" w:unhideWhenUsed="0"/>
-    <w:lsdException w:name="Medium List 1 Accent 4" w:semiHidden="0" w:uiPriority="65" w:unhideWhenUsed="0"/>
-    <w:lsdException w:name="Medium List 2 Accent 4" w:semiHidden="0" w:uiPriority="66" w:unhideWhenUsed="0"/>
-    <w:lsdException w:name="Medium Grid 1 Accent 4" w:semiHidden="0" w:uiPriority="67" w:unhideWhenUsed="0"/>
-    <w:lsdException w:name="Medium Grid 2 Accent 4" w:semiHidden="0" w:uiPriority="68" w:unhideWhenUsed="0"/>
-    <w:lsdException w:name="Medium Grid 3 Accent 4" w:semiHidden="0" w:uiPriority="69" w:unhideWhenUsed="0"/>
-    <w:lsdException w:name="Dark List Accent 4" w:semiHidden="0" w:uiPriority="70" w:unhideWhenUsed="0"/>
-    <w:lsdException w:name="Colorful Shading Accent 4" w:semiHidden="0" w:uiPriority="71" w:unhideWhenUsed="0"/>
-    <w:lsdException w:name="Colorful List Accent 4" w:semiHidden="0" w:uiPriority="72" w:unhideWhenUsed="0"/>
-    <w:lsdException w:name="Colorful Grid Accent 4" w:semiHidden="0" w:uiPriority="73" w:unhideWhenUsed="0"/>
-    <w:lsdException w:name="Light Shading Accent 5" w:semiHidden="0" w:uiPriority="60" w:unhideWhenUsed="0"/>
-    <w:lsdException w:name="Light List Accent 5" w:semiHidden="0" w:uiPriority="61" w:unhideWhenUsed="0"/>
-    <w:lsdException w:name="Light Grid Accent 5" w:semiHidden="0" w:uiPriority="62" w:unhideWhenUsed="0"/>
-    <w:lsdException w:name="Medium Shading 1 Accent 5" w:semiHidden="0" w:uiPriority="63" w:unhideWhenUsed="0"/>
-    <w:lsdException w:name="Medium Shading 2 Accent 5" w:semiHidden="0" w:uiPriority="64" w:unhideWhenUsed="0"/>
-    <w:lsdException w:name="Medium List 1 Accent 5" w:semiHidden="0" w:uiPriority="65" w:unhideWhenUsed="0"/>
-    <w:lsdException w:name="Medium List 2 Accent 5" w:semiHidden="0" w:uiPriority="66" w:unhideWhenUsed="0"/>
-    <w:lsdException w:name="Medium Grid 1 Accent 5" w:semiHidden="0" w:uiPriority="67" w:unhideWhenUsed="0"/>
-    <w:lsdException w:name="Medium Grid 2 Accent 5" w:semiHidden="0" w:uiPriority="68" w:unhideWhenUsed="0"/>
-    <w:lsdException w:name="Medium Grid 3 Accent 5" w:semiHidden="0" w:uiPriority="69" w:unhideWhenUsed="0"/>
-    <w:lsdException w:name="Dark List Accent 5" w:semiHidden="0" w:uiPriority="70" w:unhideWhenUsed="0"/>
-    <w:lsdException w:name="Colorful Shading Accent 5" w:semiHidden="0" w:uiPriority="71" w:unhideWhenUsed="0"/>
-    <w:lsdException w:name="Colorful List Accent 5" w:semiHidden="0" w:uiPriority="72" w:unhideWhenUsed="0"/>
-    <w:lsdException w:name="Colorful Grid Accent 5" w:semiHidden="0" w:uiPriority="73" w:unhideWhenUsed="0"/>
-    <w:lsdException w:name="Light Shading Accent 6" w:semiHidden="0" w:uiPriority="60" w:unhideWhenUsed="0"/>
-    <w:lsdException w:name="Light List Accent 6" w:semiHidden="0" w:uiPriority="61" w:unhideWhenUsed="0"/>
-    <w:lsdException w:name="Light Grid Accent 6" w:semiHidden="0" w:uiPriority="62" w:unhideWhenUsed="0"/>
-    <w:lsdException w:name="Medium Shading 1 Accent 6" w:semiHidden="0" w:uiPriority="63" w:unhideWhenUsed="0"/>
-    <w:lsdException w:name="Medium Shading 2 Accent 6" w:semiHidden="0" w:uiPriority="64" w:unhideWhenUsed="0"/>
-    <w:lsdException w:name="Medium List 1 Accent 6" w:semiHidden="0" w:uiPriority="65" w:unhideWhenUsed="0"/>
-    <w:lsdException w:name="Medium List 2 Accent 6" w:semiHidden="0" w:uiPriority="66" w:unhideWhenUsed="0"/>
-    <w:lsdException w:name="Medium Grid 1 Accent 6" w:semiHidden="0" w:uiPriority="67" w:unhideWhenUsed="0"/>
-    <w:lsdException w:name="Medium Grid 2 Accent 6" w:semiHidden="0" w:uiPriority="68" w:unhideWhenUsed="0"/>
-    <w:lsdException w:name="Medium Grid 3 Accent 6" w:semiHidden="0" w:uiPriority="69" w:unhideWhenUsed="0"/>
-    <w:lsdException w:name="Dark List Accent 6" w:semiHidden="0" w:uiPriority="70" w:unhideWhenUsed="0"/>
-    <w:lsdException w:name="Colorful Shading Accent 6" w:semiHidden="0" w:uiPriority="71" w:unhideWhenUsed="0"/>
-    <w:lsdException w:name="Colorful List Accent 6" w:semiHidden="0" w:uiPriority="72" w:unhideWhenUsed="0"/>
-    <w:lsdException w:name="Colorful Grid Accent 6" w:semiHidden="0" w:uiPriority="73" w:unhideWhenUsed="0"/>
-    <w:lsdException w:name="Subtle Emphasis" w:semiHidden="0" w:uiPriority="19" w:unhideWhenUsed="0" w:qFormat="1"/>
-    <w:lsdException w:name="Intense Emphasis" w:semiHidden="0" w:uiPriority="21" w:unhideWhenUsed="0" w:qFormat="1"/>
-    <w:lsdException w:name="Subtle Reference" w:semiHidden="0" w:uiPriority="31" w:unhideWhenUsed="0" w:qFormat="1"/>
-    <w:lsdException w:name="Intense Reference" w:semiHidden="0" w:uiPriority="32" w:unhideWhenUsed="0" w:qFormat="1"/>
-    <w:lsdException w:name="Book Title" w:semiHidden="0" w:uiPriority="33" w:unhideWhenUsed="0" w:qFormat="1"/>
-    <w:lsdException w:name="Bibliography" w:uiPriority="37"/>
-    <w:lsdException w:name="TOC Heading" w:uiPriority="39" w:qFormat="1"/>
-  </w:latentStyles>
-  <w:style w:type="paragraph" w:default="1" w:styleId="Normal">
-    <w:name w:val="Normal"/>
-    <w:rPr>
-      <w:sz w:val="24"/>
-      <w:szCs w:val="24"/>
-      <w:lang w:val="en-US"/>
-    </w:rPr>
-  </w:style>
-  <w:style w:type="paragraph" w:styleId="Heading1">
-    <w:name w:val="heading 1"/>
-    <w:basedOn w:val="Normal"/>
-    <w:next w:val="Normal"/>
-    <w:link w:val="Heading1Char"/>
-    <w:uiPriority w:val="9"/>
-    <w:qFormat/>
-    <w:rsid w:val="00EC61BF"/>
-    <w:pPr>
-      <w:keepNext/>
-      <w:keepLines/>
-      <w:spacing w:before="480"/>
-      <w:outlineLvl w:val="0"/>
-    </w:pPr>
-    <w:rPr>
-      <w:rFonts w:asciiTheme="majorHAnsi" w:eastAsiaTheme="majorEastAsia" w:hAnsiTheme="majorHAnsi" w:cstheme="majorBidi"/>
-      <w:b/>
-      <w:bCs/>
-      <w:color w:val="2C6F95" w:themeColor="accent1" w:themeShade="B5"/>
-      <w:sz w:val="32"/>
-      <w:szCs w:val="32"/>
-    </w:rPr>
-  </w:style>
-  <w:style w:type="paragraph" w:styleId="Heading2">
-    <w:name w:val="heading 2"/>
-    <w:basedOn w:val="Normal"/>
-    <w:next w:val="Normal"/>
-    <w:link w:val="Heading2Char"/>
-    <w:uiPriority w:val="9"/>
-    <w:unhideWhenUsed/>
-    <w:qFormat/>
-    <w:rsid w:val="00EC61BF"/>
-    <w:pPr>
-      <w:keepNext/>
-      <w:keepLines/>
-      <w:spacing w:before="200"/>
-      <w:outlineLvl w:val="1"/>
-    </w:pPr>
-    <w:rPr>
-      <w:rFonts w:asciiTheme="majorHAnsi" w:eastAsiaTheme="majorEastAsia" w:hAnsiTheme="majorHAnsi" w:cstheme="majorBidi"/>
-      <w:b/>
-      <w:bCs/>
-      <w:color w:val="499BC9" w:themeColor="accent1"/>
-      <w:sz w:val="26"/>
-      <w:szCs w:val="26"/>
-    </w:rPr>
-  </w:style>
-  <w:style w:type="character" w:default="1" w:styleId="DefaultParagraphFont">
-    <w:name w:val="Default Paragraph Font"/>
-    <w:uiPriority w:val="1"/>
-    <w:semiHidden/>
-    <w:unhideWhenUsed/>
-  </w:style>
-  <w:style w:type="table" w:default="1" w:styleId="TableNormal">
-    <w:name w:val="Normal Table"/>
-    <w:uiPriority w:val="99"/>
-    <w:semiHidden/>
-    <w:unhideWhenUsed/>
-    <w:tblPr>
-      <w:tblInd w:w="0" w:type="dxa"/>
-      <w:tblCellMar>
-        <w:top w:w="0" w:type="dxa"/>
-        <w:left w:w="108" w:type="dxa"/>
-        <w:bottom w:w="0" w:type="dxa"/>
-        <w:right w:w="108" w:type="dxa"/>
-      </w:tblCellMar>
-    </w:tblPr>
-  </w:style>
-  <w:style w:type="numbering" w:default="1" w:styleId="NoList">
-    <w:name w:val="No List"/>
-    <w:uiPriority w:val="99"/>
-    <w:semiHidden/>
-    <w:unhideWhenUsed/>
-  </w:style>
-  <w:style w:type="character" w:styleId="Hyperlink">
-    <w:name w:val="Hyperlink"/>
-    <w:rPr>
-      <w:u w:val="single"/>
-    </w:rPr>
-  </w:style>
-  <w:style w:type="paragraph" w:customStyle="1" w:styleId="Body">
-    <w:name w:val="Body"/>
-    <w:rPr>
-      <w:rFonts w:ascii="Helvetica" w:hAnsi="Arial Unicode MS" w:cs="Arial Unicode MS"/>
-      <w:color w:val="000000"/>
-      <w:sz w:val="22"/>
-      <w:szCs w:val="22"/>
-      <w:lang w:val="en-US"/>
-    </w:rPr>
-  </w:style>
-  <w:style w:type="numbering" w:customStyle="1" w:styleId="List0">
-    <w:name w:val="List 0"/>
-    <w:basedOn w:val="Lettered"/>
-    <w:pPr>
-      <w:numPr>
-        <w:numId w:val="3"/>
-      </w:numPr>
-    </w:pPr>
-  </w:style>
-  <w:style w:type="numbering" w:customStyle="1" w:styleId="Lettered">
-    <w:name w:val="Lettered"/>
-  </w:style>
-  <w:style w:type="table" w:styleId="TableGrid">
-    <w:name w:val="Table Grid"/>
-    <w:basedOn w:val="TableNormal"/>
-    <w:uiPriority w:val="39"/>
-    <w:rsid w:val="004179FC"/>
-    <w:pPr>
-      <w:pBdr>
-        <w:top w:val="none" w:sz="0" w:space="0" w:color="auto"/>
-        <w:left w:val="none" w:sz="0" w:space="0" w:color="auto"/>
-        <w:bottom w:val="none" w:sz="0" w:space="0" w:color="auto"/>
-        <w:right w:val="none" w:sz="0" w:space="0" w:color="auto"/>
-        <w:between w:val="none" w:sz="0" w:space="0" w:color="auto"/>
-        <w:bar w:val="none" w:sz="0" w:color="auto"/>
-      </w:pBdr>
-    </w:pPr>
-    <w:rPr>
-      <w:rFonts w:asciiTheme="minorHAnsi" w:eastAsiaTheme="minorHAnsi" w:hAnsiTheme="minorHAnsi" w:cstheme="minorBidi"/>
-      <w:sz w:val="22"/>
-      <w:szCs w:val="22"/>
-      <w:bdr w:val="none" w:sz="0" w:space="0" w:color="auto"/>
-      <w:lang w:val="en-GB"/>
-    </w:rPr>
-    <w:tblPr>
-      <w:tblInd w:w="0" w:type="dxa"/>
-      <w:tblBorders>
-        <w:top w:val="single" w:sz="4" w:space="0" w:color="auto"/>
-        <w:left w:val="single" w:sz="4" w:space="0" w:color="auto"/>
-        <w:bottom w:val="single" w:sz="4" w:space="0" w:color="auto"/>
-        <w:right w:val="single" w:sz="4" w:space="0" w:color="auto"/>
-        <w:insideH w:val="single" w:sz="4" w:space="0" w:color="auto"/>
-        <w:insideV w:val="single" w:sz="4" w:space="0" w:color="auto"/>
-      </w:tblBorders>
-      <w:tblCellMar>
-        <w:top w:w="0" w:type="dxa"/>
-        <w:left w:w="108" w:type="dxa"/>
-        <w:bottom w:w="0" w:type="dxa"/>
-        <w:right w:w="108" w:type="dxa"/>
-      </w:tblCellMar>
-    </w:tblPr>
-  </w:style>
-  <w:style w:type="paragraph" w:styleId="ListParagraph">
-    <w:name w:val="List Paragraph"/>
-    <w:basedOn w:val="Normal"/>
-    <w:uiPriority w:val="34"/>
-    <w:qFormat/>
-    <w:rsid w:val="004179FC"/>
-    <w:pPr>
-      <w:pBdr>
-        <w:top w:val="none" w:sz="0" w:space="0" w:color="auto"/>
-        <w:left w:val="none" w:sz="0" w:space="0" w:color="auto"/>
-        <w:bottom w:val="none" w:sz="0" w:space="0" w:color="auto"/>
-        <w:right w:val="none" w:sz="0" w:space="0" w:color="auto"/>
-        <w:between w:val="none" w:sz="0" w:space="0" w:color="auto"/>
-        <w:bar w:val="none" w:sz="0" w:color="auto"/>
-      </w:pBdr>
-      <w:spacing w:after="160" w:line="259" w:lineRule="auto"/>
-      <w:ind w:left="720"/>
-      <w:contextualSpacing/>
-    </w:pPr>
-    <w:rPr>
-      <w:rFonts w:ascii="Palatino Linotype" w:eastAsiaTheme="minorHAnsi" w:hAnsi="Palatino Linotype" w:cstheme="minorBidi"/>
-      <w:sz w:val="22"/>
-      <w:szCs w:val="22"/>
-      <w:bdr w:val="none" w:sz="0" w:space="0" w:color="auto"/>
-      <w:lang w:val="en-GB"/>
-    </w:rPr>
-  </w:style>
-  <w:style w:type="character" w:customStyle="1" w:styleId="Heading1Char">
-    <w:name w:val="Heading 1 Char"/>
-    <w:basedOn w:val="DefaultParagraphFont"/>
-    <w:link w:val="Heading1"/>
-    <w:uiPriority w:val="9"/>
-    <w:rsid w:val="00EC61BF"/>
-    <w:rPr>
-      <w:rFonts w:asciiTheme="majorHAnsi" w:eastAsiaTheme="majorEastAsia" w:hAnsiTheme="majorHAnsi" w:cstheme="majorBidi"/>
-      <w:b/>
-      <w:bCs/>
-      <w:color w:val="2C6F95" w:themeColor="accent1" w:themeShade="B5"/>
-      <w:sz w:val="32"/>
-      <w:szCs w:val="32"/>
-      <w:lang w:val="en-US"/>
-    </w:rPr>
-  </w:style>
-  <w:style w:type="paragraph" w:styleId="NoSpacing">
-    <w:name w:val="No Spacing"/>
-    <w:uiPriority w:val="1"/>
-    <w:qFormat/>
-    <w:rsid w:val="00EC61BF"/>
-    <w:rPr>
-      <w:sz w:val="24"/>
-      <w:szCs w:val="24"/>
-      <w:lang w:val="en-US"/>
-    </w:rPr>
-  </w:style>
-  <w:style w:type="character" w:customStyle="1" w:styleId="Heading2Char">
-    <w:name w:val="Heading 2 Char"/>
-    <w:basedOn w:val="DefaultParagraphFont"/>
-    <w:link w:val="Heading2"/>
-    <w:uiPriority w:val="9"/>
-    <w:rsid w:val="00EC61BF"/>
-    <w:rPr>
-      <w:rFonts w:asciiTheme="majorHAnsi" w:eastAsiaTheme="majorEastAsia" w:hAnsiTheme="majorHAnsi" w:cstheme="majorBidi"/>
-      <w:b/>
-      <w:bCs/>
-      <w:color w:val="499BC9" w:themeColor="accent1"/>
-      <w:sz w:val="26"/>
-      <w:szCs w:val="26"/>
-      <w:lang w:val="en-US"/>
-    </w:rPr>
-  </w:style>
-  <w:style w:type="table" w:styleId="LightShading">
-    <w:name w:val="Light Shading"/>
-    <w:basedOn w:val="TableNormal"/>
-    <w:uiPriority w:val="60"/>
-    <w:rsid w:val="00684F9E"/>
-    <w:rPr>
-      <w:color w:val="000000" w:themeColor="text1" w:themeShade="BF"/>
-    </w:rPr>
-    <w:tblPr>
-      <w:tblStyleRowBandSize w:val="1"/>
-      <w:tblStyleColBandSize w:val="1"/>
-      <w:tblInd w:w="0" w:type="dxa"/>
-      <w:tblBorders>
-        <w:top w:val="single" w:sz="8" w:space="0" w:color="000000" w:themeColor="text1"/>
-        <w:bottom w:val="single" w:sz="8" w:space="0" w:color="000000" w:themeColor="text1"/>
-      </w:tblBorders>
-      <w:tblCellMar>
-        <w:top w:w="0" w:type="dxa"/>
-        <w:left w:w="108" w:type="dxa"/>
-        <w:bottom w:w="0" w:type="dxa"/>
-        <w:right w:w="108" w:type="dxa"/>
-      </w:tblCellMar>
     </w:tblPr>
     <w:tblStylePr w:type="firstRow">
       <w:pPr>
@@ -16813,7 +16002,7 @@
 </file>
 
 <file path=customXml/itemProps1.xml><?xml version="1.0" encoding="utf-8"?>
-<ds:datastoreItem xmlns:ds="http://schemas.openxmlformats.org/officeDocument/2006/customXml" ds:itemID="{635F1594-E9A2-AC40-8418-D6A89D97A30E}">
+<ds:datastoreItem xmlns:ds="http://schemas.openxmlformats.org/officeDocument/2006/customXml" ds:itemID="{99E5B2EA-D6D2-48C1-8EE5-B1713CD35776}">
   <ds:schemaRefs>
     <ds:schemaRef ds:uri="http://schemas.openxmlformats.org/officeDocument/2006/bibliography"/>
   </ds:schemaRefs>

</xml_diff>